<commit_message>
match post data with data fetched from server
</commit_message>
<xml_diff>
--- a/public/data_collection.docx
+++ b/public/data_collection.docx
@@ -1863,7 +1863,7 @@
     </w:p>
     <w:p>
       <w:r>
-        <w:t xml:space="preserve">-&gt;  create post + like counters -&gt; share </w:t>
+        <w:t xml:space="preserve">-&gt;  create post -&gt; share </w:t>
       </w:r>
       <w:r>
         <w:t xml:space="preserve">+ saved </w:t>
@@ -1874,6 +1874,26 @@
       <w:r>
         <w:t xml:space="preserve"> -&gt; Notify -&gt; Friends</w:t>
       </w:r>
+    </w:p>
+    <w:p>
+      <w:r>
+        <w:t xml:space="preserve">-&gt; </w:t>
+      </w:r>
+      <w:r>
+        <w:t>+ like counters</w:t>
+      </w:r>
+      <w:r>
+        <w:t xml:space="preserve"> -&gt;  </w:t>
+      </w:r>
+      <w:hyperlink r:id="rId5" w:history="1">
+        <w:r>
+          <w:rPr>
+            <w:color w:val="0000FF"/>
+            <w:u w:val="single"/>
+          </w:rPr>
+          <w:t>Distributed Counter | Firebase Extensions Hub</w:t>
+        </w:r>
+      </w:hyperlink>
     </w:p>
     <w:p>
       <w:pPr>
@@ -1991,7 +2011,7 @@
       <w:r>
         <w:tab/>
       </w:r>
-      <w:hyperlink r:id="rId5" w:history="1">
+      <w:hyperlink r:id="rId6" w:history="1">
         <w:r>
           <w:rPr>
             <w:color w:val="0000FF"/>
@@ -2005,7 +2025,7 @@
       <w:r>
         <w:tab/>
       </w:r>
-      <w:hyperlink r:id="rId6" w:history="1">
+      <w:hyperlink r:id="rId7" w:history="1">
         <w:r>
           <w:rPr>
             <w:color w:val="0000FF"/>
@@ -2029,7 +2049,7 @@
       <w:r>
         <w:tab/>
       </w:r>
-      <w:hyperlink r:id="rId7" w:history="1">
+      <w:hyperlink r:id="rId8" w:history="1">
         <w:r>
           <w:rPr>
             <w:color w:val="0000FF"/>
@@ -2052,7 +2072,7 @@
           <w:numId w:val="2"/>
         </w:numPr>
       </w:pPr>
-      <w:hyperlink r:id="rId8" w:history="1">
+      <w:hyperlink r:id="rId9" w:history="1">
         <w:r>
           <w:rPr>
             <w:rStyle w:val="Hyperlink"/>
@@ -2069,7 +2089,7 @@
           <w:numId w:val="2"/>
         </w:numPr>
       </w:pPr>
-      <w:hyperlink r:id="rId9" w:history="1">
+      <w:hyperlink r:id="rId10" w:history="1">
         <w:r>
           <w:rPr>
             <w:rStyle w:val="Hyperlink"/>
@@ -2108,7 +2128,7 @@
           <w:numId w:val="3"/>
         </w:numPr>
       </w:pPr>
-      <w:hyperlink r:id="rId10" w:history="1">
+      <w:hyperlink r:id="rId11" w:history="1">
         <w:r>
           <w:rPr>
             <w:color w:val="0000FF"/>

</xml_diff>

<commit_message>
Added Activities page, fix notification issues from FCM
</commit_message>
<xml_diff>
--- a/public/data_collection.docx
+++ b/public/data_collection.docx
@@ -1210,7 +1210,49 @@
         </w:rPr>
       </w:pPr>
       <w:r>
-        <w:t>members: [{</w:t>
+        <w:t>introduction</w:t>
+      </w:r>
+    </w:p>
+    <w:p>
+      <w:pPr>
+        <w:pStyle w:val="ListParagraph"/>
+        <w:numPr>
+          <w:ilvl w:val="1"/>
+          <w:numId w:val="1"/>
+        </w:numPr>
+        <w:rPr>
+          <w:b/>
+          <w:bCs/>
+          <w:i/>
+          <w:iCs/>
+        </w:rPr>
+      </w:pPr>
+      <w:r>
+        <w:t>createdAt</w:t>
+      </w:r>
+    </w:p>
+    <w:p>
+      <w:pPr>
+        <w:pStyle w:val="ListParagraph"/>
+        <w:numPr>
+          <w:ilvl w:val="1"/>
+          <w:numId w:val="1"/>
+        </w:numPr>
+        <w:rPr>
+          <w:b/>
+          <w:bCs/>
+          <w:i/>
+          <w:iCs/>
+        </w:rPr>
+      </w:pPr>
+      <w:r>
+        <w:t>members:</w:t>
+      </w:r>
+      <w:r>
+        <w:t xml:space="preserve"> Subcollection</w:t>
+      </w:r>
+      <w:r>
+        <w:t xml:space="preserve"> {</w:t>
       </w:r>
     </w:p>
     <w:p>
@@ -1272,7 +1314,19 @@
         <w:ind w:left="1080" w:firstLine="720"/>
       </w:pPr>
       <w:r>
-        <w:t>}]</w:t>
+        <w:t>}</w:t>
+      </w:r>
+    </w:p>
+    <w:p>
+      <w:pPr>
+        <w:pStyle w:val="ListParagraph"/>
+        <w:numPr>
+          <w:ilvl w:val="1"/>
+          <w:numId w:val="1"/>
+        </w:numPr>
+      </w:pPr>
+      <w:r>
+        <w:t>admins: [user]</w:t>
       </w:r>
     </w:p>
     <w:p>
@@ -1777,6 +1831,7 @@
           <w:rFonts w:ascii="Consolas" w:eastAsia="Times New Roman" w:hAnsi="Consolas" w:cs="Times New Roman"/>
           <w:color w:val="CCCCCC"/>
         </w:rPr>
+        <w:lastRenderedPageBreak/>
         <w:t xml:space="preserve">    </w:t>
       </w:r>
       <w:r>
@@ -1825,7 +1880,6 @@
         </w:numPr>
       </w:pPr>
       <w:r>
-        <w:lastRenderedPageBreak/>
         <w:t>content/</w:t>
       </w:r>
     </w:p>

</xml_diff>

<commit_message>
fixing some css bug
</commit_message>
<xml_diff>
--- a/public/data_collection.docx
+++ b/public/data_collection.docx
@@ -2342,7 +2342,147 @@
       </w:r>
     </w:p>
     <w:p/>
-    <w:p/>
+    <w:p>
+      <w:r>
+        <w:t>Đã làm thêm:</w:t>
+      </w:r>
+    </w:p>
+    <w:p>
+      <w:pPr>
+        <w:pStyle w:val="ListParagraph"/>
+        <w:numPr>
+          <w:ilvl w:val="0"/>
+          <w:numId w:val="1"/>
+        </w:numPr>
+      </w:pPr>
+      <w:r>
+        <w:t>Trag pro5</w:t>
+      </w:r>
+    </w:p>
+    <w:p>
+      <w:pPr>
+        <w:pStyle w:val="ListParagraph"/>
+        <w:numPr>
+          <w:ilvl w:val="0"/>
+          <w:numId w:val="1"/>
+        </w:numPr>
+      </w:pPr>
+      <w:r>
+        <w:t>Trag Friend</w:t>
+      </w:r>
+    </w:p>
+    <w:p>
+      <w:pPr>
+        <w:pStyle w:val="ListParagraph"/>
+        <w:numPr>
+          <w:ilvl w:val="0"/>
+          <w:numId w:val="1"/>
+        </w:numPr>
+      </w:pPr>
+      <w:r>
+        <w:t>Trag memories</w:t>
+      </w:r>
+    </w:p>
+    <w:p>
+      <w:pPr>
+        <w:pStyle w:val="ListParagraph"/>
+        <w:numPr>
+          <w:ilvl w:val="0"/>
+          <w:numId w:val="1"/>
+        </w:numPr>
+      </w:pPr>
+      <w:r>
+        <w:t>Trag Activities</w:t>
+      </w:r>
+    </w:p>
+    <w:p>
+      <w:pPr>
+        <w:pStyle w:val="ListParagraph"/>
+        <w:numPr>
+          <w:ilvl w:val="0"/>
+          <w:numId w:val="1"/>
+        </w:numPr>
+      </w:pPr>
+      <w:r>
+        <w:t>2 Dialog notifi và chat trên navbar</w:t>
+      </w:r>
+    </w:p>
+    <w:p>
+      <w:pPr>
+        <w:pStyle w:val="ListParagraph"/>
+        <w:numPr>
+          <w:ilvl w:val="0"/>
+          <w:numId w:val="1"/>
+        </w:numPr>
+      </w:pPr>
+      <w:r>
+        <w:t>Online status</w:t>
+      </w:r>
+    </w:p>
+    <w:p>
+      <w:pPr>
+        <w:pStyle w:val="ListParagraph"/>
+        <w:numPr>
+          <w:ilvl w:val="0"/>
+          <w:numId w:val="1"/>
+        </w:numPr>
+      </w:pPr>
+      <w:r>
+        <w:t>Create post</w:t>
+      </w:r>
+    </w:p>
+    <w:p>
+      <w:pPr>
+        <w:pStyle w:val="ListParagraph"/>
+        <w:numPr>
+          <w:ilvl w:val="0"/>
+          <w:numId w:val="1"/>
+        </w:numPr>
+      </w:pPr>
+      <w:r>
+        <w:t>Comment, shared, saved</w:t>
+      </w:r>
+    </w:p>
+    <w:p>
+      <w:pPr>
+        <w:pStyle w:val="ListParagraph"/>
+        <w:numPr>
+          <w:ilvl w:val="0"/>
+          <w:numId w:val="1"/>
+        </w:numPr>
+      </w:pPr>
+      <w:r>
+        <w:lastRenderedPageBreak/>
+        <w:t>Trag save</w:t>
+      </w:r>
+      <w:r>
+        <w:t>d</w:t>
+      </w:r>
+    </w:p>
+    <w:p>
+      <w:pPr>
+        <w:pStyle w:val="ListParagraph"/>
+        <w:numPr>
+          <w:ilvl w:val="0"/>
+          <w:numId w:val="1"/>
+        </w:numPr>
+      </w:pPr>
+      <w:r>
+        <w:t>Minimized Chat, Notification</w:t>
+      </w:r>
+    </w:p>
+    <w:p>
+      <w:pPr>
+        <w:pStyle w:val="ListParagraph"/>
+        <w:numPr>
+          <w:ilvl w:val="0"/>
+          <w:numId w:val="1"/>
+        </w:numPr>
+      </w:pPr>
+      <w:r>
+        <w:t>UI Trag Group</w:t>
+      </w:r>
+    </w:p>
     <w:p/>
     <w:p/>
     <w:p>

</xml_diff>

<commit_message>
Restructure service folder, update version of comment package
</commit_message>
<xml_diff>
--- a/public/data_collection.docx
+++ b/public/data_collection.docx
@@ -1,6 +1,6 @@
 
 <file path=word/document.xml><?xml version="1.0" encoding="utf-8"?>
-<w:document xmlns:wpc="http://schemas.microsoft.com/office/word/2010/wordprocessingCanvas" xmlns:cx="http://schemas.microsoft.com/office/drawing/2014/chartex" xmlns:cx1="http://schemas.microsoft.com/office/drawing/2015/9/8/chartex" xmlns:cx2="http://schemas.microsoft.com/office/drawing/2015/10/21/chartex" xmlns:cx3="http://schemas.microsoft.com/office/drawing/2016/5/9/chartex" xmlns:cx4="http://schemas.microsoft.com/office/drawing/2016/5/10/chartex" xmlns:cx5="http://schemas.microsoft.com/office/drawing/2016/5/11/chartex" xmlns:cx6="http://schemas.microsoft.com/office/drawing/2016/5/12/chartex" xmlns:cx7="http://schemas.microsoft.com/office/drawing/2016/5/13/chartex" xmlns:cx8="http://schemas.microsoft.com/office/drawing/2016/5/14/chartex" xmlns:mc="http://schemas.openxmlformats.org/markup-compatibility/2006" xmlns:aink="http://schemas.microsoft.com/office/drawing/2016/ink" xmlns:am3d="http://schemas.microsoft.com/office/drawing/2017/model3d" xmlns:o="urn:schemas-microsoft-com:office:office" xmlns:oel="http://schemas.microsoft.com/office/2019/extlst" xmlns:r="http://schemas.openxmlformats.org/officeDocument/2006/relationships" xmlns:m="http://schemas.openxmlformats.org/officeDocument/2006/math" xmlns:v="urn:schemas-microsoft-com:vml" xmlns:wp14="http://schemas.microsoft.com/office/word/2010/wordprocessingDrawing" xmlns:wp="http://schemas.openxmlformats.org/drawingml/2006/wordprocessingDrawing" xmlns:w10="urn:schemas-microsoft-com:office:word" xmlns:w="http://schemas.openxmlformats.org/wordprocessingml/2006/main" xmlns:w14="http://schemas.microsoft.com/office/word/2010/wordml" xmlns:w15="http://schemas.microsoft.com/office/word/2012/wordml" xmlns:w16cex="http://schemas.microsoft.com/office/word/2018/wordml/cex" xmlns:w16cid="http://schemas.microsoft.com/office/word/2016/wordml/cid" xmlns:w16="http://schemas.microsoft.com/office/word/2018/wordml" xmlns:w16du="http://schemas.microsoft.com/office/word/2023/wordml/word16du" xmlns:w16sdtdh="http://schemas.microsoft.com/office/word/2020/wordml/sdtdatahash" xmlns:w16se="http://schemas.microsoft.com/office/word/2015/wordml/symex" xmlns:wpg="http://schemas.microsoft.com/office/word/2010/wordprocessingGroup" xmlns:wpi="http://schemas.microsoft.com/office/word/2010/wordprocessingInk" xmlns:wne="http://schemas.microsoft.com/office/word/2006/wordml" xmlns:wps="http://schemas.microsoft.com/office/word/2010/wordprocessingShape" mc:Ignorable="w14 w15 w16se w16cid w16 w16cex w16sdtdh w16du wp14">
+<w:document xmlns:wpc="http://schemas.microsoft.com/office/word/2010/wordprocessingCanvas" xmlns:cx="http://schemas.microsoft.com/office/drawing/2014/chartex" xmlns:cx1="http://schemas.microsoft.com/office/drawing/2015/9/8/chartex" xmlns:cx2="http://schemas.microsoft.com/office/drawing/2015/10/21/chartex" xmlns:cx3="http://schemas.microsoft.com/office/drawing/2016/5/9/chartex" xmlns:cx4="http://schemas.microsoft.com/office/drawing/2016/5/10/chartex" xmlns:cx5="http://schemas.microsoft.com/office/drawing/2016/5/11/chartex" xmlns:cx6="http://schemas.microsoft.com/office/drawing/2016/5/12/chartex" xmlns:cx7="http://schemas.microsoft.com/office/drawing/2016/5/13/chartex" xmlns:cx8="http://schemas.microsoft.com/office/drawing/2016/5/14/chartex" xmlns:mc="http://schemas.openxmlformats.org/markup-compatibility/2006" xmlns:aink="http://schemas.microsoft.com/office/drawing/2016/ink" xmlns:am3d="http://schemas.microsoft.com/office/drawing/2017/model3d" xmlns:o="urn:schemas-microsoft-com:office:office" xmlns:r="http://schemas.openxmlformats.org/officeDocument/2006/relationships" xmlns:m="http://schemas.openxmlformats.org/officeDocument/2006/math" xmlns:v="urn:schemas-microsoft-com:vml" xmlns:wp14="http://schemas.microsoft.com/office/word/2010/wordprocessingDrawing" xmlns:wp="http://schemas.openxmlformats.org/drawingml/2006/wordprocessingDrawing" xmlns:w10="urn:schemas-microsoft-com:office:word" xmlns:w="http://schemas.openxmlformats.org/wordprocessingml/2006/main" xmlns:w14="http://schemas.microsoft.com/office/word/2010/wordml" xmlns:w15="http://schemas.microsoft.com/office/word/2012/wordml" xmlns:w16cex="http://schemas.microsoft.com/office/word/2018/wordml/cex" xmlns:w16cid="http://schemas.microsoft.com/office/word/2016/wordml/cid" xmlns:w16="http://schemas.microsoft.com/office/word/2018/wordml" xmlns:w16sdtdh="http://schemas.microsoft.com/office/word/2020/wordml/sdtdatahash" xmlns:w16se="http://schemas.microsoft.com/office/word/2015/wordml/symex" xmlns:wpg="http://schemas.microsoft.com/office/word/2010/wordprocessingGroup" xmlns:wpi="http://schemas.microsoft.com/office/word/2010/wordprocessingInk" xmlns:wne="http://schemas.microsoft.com/office/word/2006/wordml" xmlns:wps="http://schemas.microsoft.com/office/word/2010/wordprocessingShape" mc:Ignorable="w14 w15 w16se w16cid w16 w16cex w16sdtdh wp14">
   <w:body>
     <w:p>
       <w:r>
@@ -923,7 +923,13 @@
         </w:numPr>
       </w:pPr>
       <w:r>
-        <w:t>Group: [</w:t>
+        <w:t>Joined</w:t>
+      </w:r>
+      <w:r>
+        <w:t xml:space="preserve">Group: </w:t>
+      </w:r>
+      <w:r>
+        <w:t xml:space="preserve">Subcollection </w:t>
       </w:r>
       <w:r>
         <w:t>{</w:t>
@@ -972,20 +978,26 @@
       <w:r>
         <w:t>}</w:t>
       </w:r>
-      <w:r>
-        <w:t>]</w:t>
-      </w:r>
-    </w:p>
-    <w:p>
-      <w:pPr>
-        <w:pStyle w:val="ListParagraph"/>
-        <w:numPr>
-          <w:ilvl w:val="1"/>
-          <w:numId w:val="1"/>
-        </w:numPr>
-      </w:pPr>
-      <w:r>
-        <w:t>pendingGroup: [groupId]</w:t>
+    </w:p>
+    <w:p>
+      <w:pPr>
+        <w:pStyle w:val="ListParagraph"/>
+        <w:numPr>
+          <w:ilvl w:val="1"/>
+          <w:numId w:val="1"/>
+        </w:numPr>
+      </w:pPr>
+      <w:r>
+        <w:t>AdminOf: Subcollection {</w:t>
+      </w:r>
+    </w:p>
+    <w:p>
+      <w:pPr>
+        <w:pStyle w:val="ListParagraph"/>
+        <w:ind w:left="1800"/>
+      </w:pPr>
+      <w:r>
+        <w:t>}</w:t>
       </w:r>
     </w:p>
     <w:p>
@@ -1073,6 +1085,7 @@
         </w:numPr>
       </w:pPr>
       <w:r>
+        <w:lastRenderedPageBreak/>
         <w:t>avatar</w:t>
       </w:r>
     </w:p>
@@ -1085,7 +1098,6 @@
         </w:numPr>
       </w:pPr>
       <w:r>
-        <w:lastRenderedPageBreak/>
         <w:t>Subcollection friendRequest</w:t>
       </w:r>
     </w:p>
@@ -1146,307 +1158,6 @@
       </w:r>
       <w:r>
         <w:t xml:space="preserve"> – replaced by relationship in Neo4j</w:t>
-      </w:r>
-    </w:p>
-    <w:p>
-      <w:r>
-        <w:t>Group collection:</w:t>
-      </w:r>
-    </w:p>
-    <w:p>
-      <w:pPr>
-        <w:pStyle w:val="ListParagraph"/>
-        <w:numPr>
-          <w:ilvl w:val="0"/>
-          <w:numId w:val="1"/>
-        </w:numPr>
-      </w:pPr>
-      <w:r>
-        <w:t>groupId/</w:t>
-      </w:r>
-    </w:p>
-    <w:p>
-      <w:pPr>
-        <w:pStyle w:val="ListParagraph"/>
-        <w:numPr>
-          <w:ilvl w:val="1"/>
-          <w:numId w:val="1"/>
-        </w:numPr>
-      </w:pPr>
-      <w:r>
-        <w:t>avatar</w:t>
-      </w:r>
-    </w:p>
-    <w:p>
-      <w:pPr>
-        <w:pStyle w:val="ListParagraph"/>
-        <w:numPr>
-          <w:ilvl w:val="1"/>
-          <w:numId w:val="1"/>
-        </w:numPr>
-        <w:rPr>
-          <w:b/>
-          <w:bCs/>
-          <w:i/>
-          <w:iCs/>
-        </w:rPr>
-      </w:pPr>
-      <w:r>
-        <w:t>name</w:t>
-      </w:r>
-    </w:p>
-    <w:p>
-      <w:pPr>
-        <w:pStyle w:val="ListParagraph"/>
-        <w:numPr>
-          <w:ilvl w:val="1"/>
-          <w:numId w:val="1"/>
-        </w:numPr>
-        <w:rPr>
-          <w:b/>
-          <w:bCs/>
-          <w:i/>
-          <w:iCs/>
-        </w:rPr>
-      </w:pPr>
-      <w:r>
-        <w:t>introduction</w:t>
-      </w:r>
-    </w:p>
-    <w:p>
-      <w:pPr>
-        <w:pStyle w:val="ListParagraph"/>
-        <w:numPr>
-          <w:ilvl w:val="1"/>
-          <w:numId w:val="1"/>
-        </w:numPr>
-        <w:rPr>
-          <w:b/>
-          <w:bCs/>
-          <w:i/>
-          <w:iCs/>
-        </w:rPr>
-      </w:pPr>
-      <w:r>
-        <w:t>createdAt</w:t>
-      </w:r>
-    </w:p>
-    <w:p>
-      <w:pPr>
-        <w:pStyle w:val="ListParagraph"/>
-        <w:numPr>
-          <w:ilvl w:val="1"/>
-          <w:numId w:val="1"/>
-        </w:numPr>
-        <w:rPr>
-          <w:b/>
-          <w:bCs/>
-          <w:i/>
-          <w:iCs/>
-        </w:rPr>
-      </w:pPr>
-      <w:r>
-        <w:t>members:</w:t>
-      </w:r>
-      <w:r>
-        <w:t xml:space="preserve"> Subcollection</w:t>
-      </w:r>
-      <w:r>
-        <w:t xml:space="preserve"> {</w:t>
-      </w:r>
-    </w:p>
-    <w:p>
-      <w:pPr>
-        <w:pStyle w:val="ListParagraph"/>
-        <w:numPr>
-          <w:ilvl w:val="2"/>
-          <w:numId w:val="1"/>
-        </w:numPr>
-        <w:rPr>
-          <w:b/>
-          <w:bCs/>
-          <w:i/>
-          <w:iCs/>
-        </w:rPr>
-      </w:pPr>
-      <w:r>
-        <w:t>avatar</w:t>
-      </w:r>
-    </w:p>
-    <w:p>
-      <w:pPr>
-        <w:pStyle w:val="ListParagraph"/>
-        <w:numPr>
-          <w:ilvl w:val="2"/>
-          <w:numId w:val="1"/>
-        </w:numPr>
-        <w:rPr>
-          <w:b/>
-          <w:bCs/>
-          <w:i/>
-          <w:iCs/>
-        </w:rPr>
-      </w:pPr>
-      <w:r>
-        <w:t>username</w:t>
-      </w:r>
-    </w:p>
-    <w:p>
-      <w:pPr>
-        <w:pStyle w:val="ListParagraph"/>
-        <w:numPr>
-          <w:ilvl w:val="2"/>
-          <w:numId w:val="1"/>
-        </w:numPr>
-        <w:rPr>
-          <w:b/>
-          <w:bCs/>
-          <w:i/>
-          <w:iCs/>
-        </w:rPr>
-      </w:pPr>
-      <w:r>
-        <w:t>userId</w:t>
-      </w:r>
-    </w:p>
-    <w:p>
-      <w:pPr>
-        <w:ind w:left="1080" w:firstLine="720"/>
-      </w:pPr>
-      <w:r>
-        <w:t>}</w:t>
-      </w:r>
-    </w:p>
-    <w:p>
-      <w:pPr>
-        <w:pStyle w:val="ListParagraph"/>
-        <w:numPr>
-          <w:ilvl w:val="1"/>
-          <w:numId w:val="1"/>
-        </w:numPr>
-      </w:pPr>
-      <w:r>
-        <w:t>admins: [user]</w:t>
-      </w:r>
-    </w:p>
-    <w:p>
-      <w:pPr>
-        <w:pStyle w:val="ListParagraph"/>
-        <w:numPr>
-          <w:ilvl w:val="0"/>
-          <w:numId w:val="4"/>
-        </w:numPr>
-        <w:rPr>
-          <w:b/>
-          <w:bCs/>
-          <w:i/>
-          <w:iCs/>
-        </w:rPr>
-      </w:pPr>
-      <w:r>
-        <w:t>pendingRequest: [</w:t>
-      </w:r>
-    </w:p>
-    <w:p>
-      <w:pPr>
-        <w:pStyle w:val="ListParagraph"/>
-        <w:ind w:left="1800"/>
-      </w:pPr>
-      <w:r>
-        <w:t>{</w:t>
-      </w:r>
-    </w:p>
-    <w:p>
-      <w:pPr>
-        <w:pStyle w:val="ListParagraph"/>
-        <w:numPr>
-          <w:ilvl w:val="2"/>
-          <w:numId w:val="1"/>
-        </w:numPr>
-        <w:rPr>
-          <w:b/>
-          <w:bCs/>
-          <w:i/>
-          <w:iCs/>
-        </w:rPr>
-      </w:pPr>
-      <w:r>
-        <w:t>username</w:t>
-      </w:r>
-    </w:p>
-    <w:p>
-      <w:pPr>
-        <w:pStyle w:val="ListParagraph"/>
-        <w:numPr>
-          <w:ilvl w:val="2"/>
-          <w:numId w:val="1"/>
-        </w:numPr>
-        <w:rPr>
-          <w:b/>
-          <w:bCs/>
-          <w:i/>
-          <w:iCs/>
-        </w:rPr>
-      </w:pPr>
-      <w:r>
-        <w:t>avatar</w:t>
-      </w:r>
-    </w:p>
-    <w:p>
-      <w:pPr>
-        <w:pStyle w:val="ListParagraph"/>
-        <w:numPr>
-          <w:ilvl w:val="2"/>
-          <w:numId w:val="1"/>
-        </w:numPr>
-        <w:rPr>
-          <w:b/>
-          <w:bCs/>
-          <w:i/>
-          <w:iCs/>
-        </w:rPr>
-      </w:pPr>
-      <w:r>
-        <w:t>userId</w:t>
-      </w:r>
-    </w:p>
-    <w:p>
-      <w:pPr>
-        <w:pStyle w:val="ListParagraph"/>
-        <w:ind w:left="1800"/>
-        <w:rPr>
-          <w:b/>
-          <w:bCs/>
-          <w:i/>
-          <w:iCs/>
-        </w:rPr>
-      </w:pPr>
-      <w:r>
-        <w:t>}]</w:t>
-      </w:r>
-    </w:p>
-    <w:p>
-      <w:pPr>
-        <w:pStyle w:val="ListParagraph"/>
-        <w:numPr>
-          <w:ilvl w:val="1"/>
-          <w:numId w:val="1"/>
-        </w:numPr>
-      </w:pPr>
-      <w:r>
-        <w:t>chatId</w:t>
-      </w:r>
-    </w:p>
-    <w:p>
-      <w:pPr>
-        <w:pStyle w:val="ListParagraph"/>
-        <w:numPr>
-          <w:ilvl w:val="1"/>
-          <w:numId w:val="1"/>
-        </w:numPr>
-      </w:pPr>
-      <w:r>
-        <w:t>Subcollection posts: …</w:t>
       </w:r>
     </w:p>
     <w:p>
@@ -1831,7 +1542,6 @@
           <w:rFonts w:ascii="Consolas" w:eastAsia="Times New Roman" w:hAnsi="Consolas" w:cs="Times New Roman"/>
           <w:color w:val="CCCCCC"/>
         </w:rPr>
-        <w:lastRenderedPageBreak/>
         <w:t xml:space="preserve">    </w:t>
       </w:r>
       <w:r>
@@ -2208,26 +1918,6 @@
       </w:r>
       <w:r>
         <w:t xml:space="preserve"> </w:t>
-      </w:r>
-    </w:p>
-    <w:p>
-      <w:r>
-        <w:t xml:space="preserve">-&gt;  create post -&gt; share </w:t>
-      </w:r>
-      <w:r>
-        <w:t xml:space="preserve">+ saved </w:t>
-      </w:r>
-      <w:r>
-        <w:t>-&gt; comment</w:t>
-      </w:r>
-      <w:r>
-        <w:t xml:space="preserve"> </w:t>
-      </w:r>
-      <w:r>
-        <w:t>- transaction edit</w:t>
-      </w:r>
-      <w:r>
-        <w:t>-&gt; Notify -&gt; Friends</w:t>
       </w:r>
     </w:p>
     <w:p>
@@ -2253,7 +1943,8 @@
         </w:numPr>
       </w:pPr>
       <w:r>
-        <w:t>Block?</w:t>
+        <w:lastRenderedPageBreak/>
+        <w:t>- Maps -&gt; Hashtag -&gt; Neo4j</w:t>
       </w:r>
     </w:p>
     <w:p>
@@ -2265,10 +1956,13 @@
         </w:numPr>
       </w:pPr>
       <w:r>
-        <w:t xml:space="preserve">- </w:t>
-      </w:r>
-      <w:r>
-        <w:t>Group?</w:t>
+        <w:t>Algolia + Recommend algorithm</w:t>
+      </w:r>
+    </w:p>
+    <w:p/>
+    <w:p>
+      <w:r>
+        <w:t>Group collection:</w:t>
       </w:r>
     </w:p>
     <w:p>
@@ -2276,11 +1970,187 @@
         <w:pStyle w:val="ListParagraph"/>
         <w:numPr>
           <w:ilvl w:val="0"/>
-          <w:numId w:val="5"/>
-        </w:numPr>
-      </w:pPr>
-      <w:r>
-        <w:t>- Maps -&gt; Hashtag -&gt; Neo4j</w:t>
+          <w:numId w:val="1"/>
+        </w:numPr>
+      </w:pPr>
+      <w:r>
+        <w:t>groupId/</w:t>
+      </w:r>
+    </w:p>
+    <w:p>
+      <w:pPr>
+        <w:pStyle w:val="ListParagraph"/>
+        <w:numPr>
+          <w:ilvl w:val="1"/>
+          <w:numId w:val="1"/>
+        </w:numPr>
+      </w:pPr>
+      <w:r>
+        <w:t>id</w:t>
+      </w:r>
+    </w:p>
+    <w:p>
+      <w:pPr>
+        <w:pStyle w:val="ListParagraph"/>
+        <w:numPr>
+          <w:ilvl w:val="1"/>
+          <w:numId w:val="1"/>
+        </w:numPr>
+      </w:pPr>
+      <w:r>
+        <w:t>avatar</w:t>
+      </w:r>
+    </w:p>
+    <w:p>
+      <w:pPr>
+        <w:pStyle w:val="ListParagraph"/>
+        <w:numPr>
+          <w:ilvl w:val="1"/>
+          <w:numId w:val="1"/>
+        </w:numPr>
+        <w:rPr>
+          <w:b/>
+          <w:bCs/>
+          <w:i/>
+          <w:iCs/>
+        </w:rPr>
+      </w:pPr>
+      <w:r>
+        <w:t>name</w:t>
+      </w:r>
+    </w:p>
+    <w:p>
+      <w:pPr>
+        <w:pStyle w:val="ListParagraph"/>
+        <w:numPr>
+          <w:ilvl w:val="1"/>
+          <w:numId w:val="1"/>
+        </w:numPr>
+        <w:rPr>
+          <w:b/>
+          <w:bCs/>
+          <w:i/>
+          <w:iCs/>
+        </w:rPr>
+      </w:pPr>
+      <w:r>
+        <w:t>introduction</w:t>
+      </w:r>
+    </w:p>
+    <w:p>
+      <w:pPr>
+        <w:pStyle w:val="ListParagraph"/>
+        <w:numPr>
+          <w:ilvl w:val="1"/>
+          <w:numId w:val="1"/>
+        </w:numPr>
+        <w:rPr>
+          <w:b/>
+          <w:bCs/>
+          <w:i/>
+          <w:iCs/>
+        </w:rPr>
+      </w:pPr>
+      <w:r>
+        <w:t>createdAt</w:t>
+      </w:r>
+    </w:p>
+    <w:p>
+      <w:pPr>
+        <w:pStyle w:val="ListParagraph"/>
+        <w:numPr>
+          <w:ilvl w:val="1"/>
+          <w:numId w:val="1"/>
+        </w:numPr>
+        <w:rPr>
+          <w:b/>
+          <w:bCs/>
+          <w:i/>
+          <w:iCs/>
+        </w:rPr>
+      </w:pPr>
+      <w:r>
+        <w:t>members: Subcollection {</w:t>
+      </w:r>
+    </w:p>
+    <w:p>
+      <w:pPr>
+        <w:pStyle w:val="ListParagraph"/>
+        <w:numPr>
+          <w:ilvl w:val="2"/>
+          <w:numId w:val="1"/>
+        </w:numPr>
+        <w:rPr>
+          <w:b/>
+          <w:bCs/>
+          <w:i/>
+          <w:iCs/>
+        </w:rPr>
+      </w:pPr>
+      <w:r>
+        <w:t>avatar</w:t>
+      </w:r>
+    </w:p>
+    <w:p>
+      <w:pPr>
+        <w:pStyle w:val="ListParagraph"/>
+        <w:numPr>
+          <w:ilvl w:val="2"/>
+          <w:numId w:val="1"/>
+        </w:numPr>
+        <w:rPr>
+          <w:b/>
+          <w:bCs/>
+          <w:i/>
+          <w:iCs/>
+        </w:rPr>
+      </w:pPr>
+      <w:r>
+        <w:t>username</w:t>
+      </w:r>
+    </w:p>
+    <w:p>
+      <w:pPr>
+        <w:pStyle w:val="ListParagraph"/>
+        <w:numPr>
+          <w:ilvl w:val="2"/>
+          <w:numId w:val="1"/>
+        </w:numPr>
+        <w:rPr>
+          <w:b/>
+          <w:bCs/>
+          <w:i/>
+          <w:iCs/>
+        </w:rPr>
+      </w:pPr>
+      <w:r>
+        <w:t>userId</w:t>
+      </w:r>
+    </w:p>
+    <w:p>
+      <w:pPr>
+        <w:ind w:left="1080" w:firstLine="720"/>
+      </w:pPr>
+      <w:r>
+        <w:t>}</w:t>
+      </w:r>
+    </w:p>
+    <w:p>
+      <w:pPr>
+        <w:pStyle w:val="ListParagraph"/>
+        <w:numPr>
+          <w:ilvl w:val="1"/>
+          <w:numId w:val="1"/>
+        </w:numPr>
+      </w:pPr>
+      <w:r>
+        <w:t>admins: [</w:t>
+      </w:r>
+      <w:r>
+        <w:t>{userId, name, avatar}</w:t>
+      </w:r>
+      <w:r>
+        <w:t>]</w:t>
       </w:r>
     </w:p>
     <w:p>
@@ -2288,11 +2158,122 @@
         <w:pStyle w:val="ListParagraph"/>
         <w:numPr>
           <w:ilvl w:val="0"/>
-          <w:numId w:val="5"/>
-        </w:numPr>
-      </w:pPr>
-      <w:r>
-        <w:t>Algolia + Recommend algorithm</w:t>
+          <w:numId w:val="4"/>
+        </w:numPr>
+        <w:rPr>
+          <w:b/>
+          <w:bCs/>
+          <w:i/>
+          <w:iCs/>
+        </w:rPr>
+      </w:pPr>
+      <w:r>
+        <w:t xml:space="preserve">pendingRequest: </w:t>
+      </w:r>
+      <w:r>
+        <w:t>Subcollection</w:t>
+      </w:r>
+    </w:p>
+    <w:p>
+      <w:pPr>
+        <w:pStyle w:val="ListParagraph"/>
+        <w:ind w:left="1800"/>
+      </w:pPr>
+      <w:r>
+        <w:t>{</w:t>
+      </w:r>
+    </w:p>
+    <w:p>
+      <w:pPr>
+        <w:pStyle w:val="ListParagraph"/>
+        <w:numPr>
+          <w:ilvl w:val="2"/>
+          <w:numId w:val="1"/>
+        </w:numPr>
+        <w:rPr>
+          <w:b/>
+          <w:bCs/>
+          <w:i/>
+          <w:iCs/>
+        </w:rPr>
+      </w:pPr>
+      <w:r>
+        <w:t>username</w:t>
+      </w:r>
+    </w:p>
+    <w:p>
+      <w:pPr>
+        <w:pStyle w:val="ListParagraph"/>
+        <w:numPr>
+          <w:ilvl w:val="2"/>
+          <w:numId w:val="1"/>
+        </w:numPr>
+        <w:rPr>
+          <w:b/>
+          <w:bCs/>
+          <w:i/>
+          <w:iCs/>
+        </w:rPr>
+      </w:pPr>
+      <w:r>
+        <w:t>avatar</w:t>
+      </w:r>
+    </w:p>
+    <w:p>
+      <w:pPr>
+        <w:pStyle w:val="ListParagraph"/>
+        <w:numPr>
+          <w:ilvl w:val="2"/>
+          <w:numId w:val="1"/>
+        </w:numPr>
+        <w:rPr>
+          <w:b/>
+          <w:bCs/>
+          <w:i/>
+          <w:iCs/>
+        </w:rPr>
+      </w:pPr>
+      <w:r>
+        <w:t>userId</w:t>
+      </w:r>
+    </w:p>
+    <w:p>
+      <w:pPr>
+        <w:pStyle w:val="ListParagraph"/>
+        <w:ind w:left="1800"/>
+        <w:rPr>
+          <w:b/>
+          <w:bCs/>
+          <w:i/>
+          <w:iCs/>
+        </w:rPr>
+      </w:pPr>
+      <w:r>
+        <w:t>}</w:t>
+      </w:r>
+    </w:p>
+    <w:p>
+      <w:pPr>
+        <w:pStyle w:val="ListParagraph"/>
+        <w:numPr>
+          <w:ilvl w:val="1"/>
+          <w:numId w:val="1"/>
+        </w:numPr>
+      </w:pPr>
+      <w:r>
+        <w:t>chatId</w:t>
+      </w:r>
+    </w:p>
+    <w:p>
+      <w:pPr>
+        <w:pStyle w:val="ListParagraph"/>
+        <w:numPr>
+          <w:ilvl w:val="1"/>
+          <w:numId w:val="1"/>
+        </w:numPr>
+      </w:pPr>
+      <w:r>
+        <w:t>Subcollection posts: …</w:t>
       </w:r>
     </w:p>
     <w:p/>
@@ -2662,7 +2643,7 @@
 </file>
 
 <file path=word/numbering.xml><?xml version="1.0" encoding="utf-8"?>
-<w:numbering xmlns:wpc="http://schemas.microsoft.com/office/word/2010/wordprocessingCanvas" xmlns:cx="http://schemas.microsoft.com/office/drawing/2014/chartex" xmlns:cx1="http://schemas.microsoft.com/office/drawing/2015/9/8/chartex" xmlns:cx2="http://schemas.microsoft.com/office/drawing/2015/10/21/chartex" xmlns:cx3="http://schemas.microsoft.com/office/drawing/2016/5/9/chartex" xmlns:cx4="http://schemas.microsoft.com/office/drawing/2016/5/10/chartex" xmlns:cx5="http://schemas.microsoft.com/office/drawing/2016/5/11/chartex" xmlns:cx6="http://schemas.microsoft.com/office/drawing/2016/5/12/chartex" xmlns:cx7="http://schemas.microsoft.com/office/drawing/2016/5/13/chartex" xmlns:cx8="http://schemas.microsoft.com/office/drawing/2016/5/14/chartex" xmlns:mc="http://schemas.openxmlformats.org/markup-compatibility/2006" xmlns:aink="http://schemas.microsoft.com/office/drawing/2016/ink" xmlns:am3d="http://schemas.microsoft.com/office/drawing/2017/model3d" xmlns:o="urn:schemas-microsoft-com:office:office" xmlns:oel="http://schemas.microsoft.com/office/2019/extlst" xmlns:r="http://schemas.openxmlformats.org/officeDocument/2006/relationships" xmlns:m="http://schemas.openxmlformats.org/officeDocument/2006/math" xmlns:v="urn:schemas-microsoft-com:vml" xmlns:wp14="http://schemas.microsoft.com/office/word/2010/wordprocessingDrawing" xmlns:wp="http://schemas.openxmlformats.org/drawingml/2006/wordprocessingDrawing" xmlns:w10="urn:schemas-microsoft-com:office:word" xmlns:w="http://schemas.openxmlformats.org/wordprocessingml/2006/main" xmlns:w14="http://schemas.microsoft.com/office/word/2010/wordml" xmlns:w15="http://schemas.microsoft.com/office/word/2012/wordml" xmlns:w16cex="http://schemas.microsoft.com/office/word/2018/wordml/cex" xmlns:w16cid="http://schemas.microsoft.com/office/word/2016/wordml/cid" xmlns:w16="http://schemas.microsoft.com/office/word/2018/wordml" xmlns:w16du="http://schemas.microsoft.com/office/word/2023/wordml/word16du" xmlns:w16sdtdh="http://schemas.microsoft.com/office/word/2020/wordml/sdtdatahash" xmlns:w16se="http://schemas.microsoft.com/office/word/2015/wordml/symex" xmlns:wpg="http://schemas.microsoft.com/office/word/2010/wordprocessingGroup" xmlns:wpi="http://schemas.microsoft.com/office/word/2010/wordprocessingInk" xmlns:wne="http://schemas.microsoft.com/office/word/2006/wordml" xmlns:wps="http://schemas.microsoft.com/office/word/2010/wordprocessingShape" mc:Ignorable="w14 w15 w16se w16cid w16 w16cex w16sdtdh w16du wp14">
+<w:numbering xmlns:wpc="http://schemas.microsoft.com/office/word/2010/wordprocessingCanvas" xmlns:cx="http://schemas.microsoft.com/office/drawing/2014/chartex" xmlns:cx1="http://schemas.microsoft.com/office/drawing/2015/9/8/chartex" xmlns:cx2="http://schemas.microsoft.com/office/drawing/2015/10/21/chartex" xmlns:cx3="http://schemas.microsoft.com/office/drawing/2016/5/9/chartex" xmlns:cx4="http://schemas.microsoft.com/office/drawing/2016/5/10/chartex" xmlns:cx5="http://schemas.microsoft.com/office/drawing/2016/5/11/chartex" xmlns:cx6="http://schemas.microsoft.com/office/drawing/2016/5/12/chartex" xmlns:cx7="http://schemas.microsoft.com/office/drawing/2016/5/13/chartex" xmlns:cx8="http://schemas.microsoft.com/office/drawing/2016/5/14/chartex" xmlns:mc="http://schemas.openxmlformats.org/markup-compatibility/2006" xmlns:aink="http://schemas.microsoft.com/office/drawing/2016/ink" xmlns:am3d="http://schemas.microsoft.com/office/drawing/2017/model3d" xmlns:o="urn:schemas-microsoft-com:office:office" xmlns:r="http://schemas.openxmlformats.org/officeDocument/2006/relationships" xmlns:m="http://schemas.openxmlformats.org/officeDocument/2006/math" xmlns:v="urn:schemas-microsoft-com:vml" xmlns:wp14="http://schemas.microsoft.com/office/word/2010/wordprocessingDrawing" xmlns:wp="http://schemas.openxmlformats.org/drawingml/2006/wordprocessingDrawing" xmlns:w10="urn:schemas-microsoft-com:office:word" xmlns:w="http://schemas.openxmlformats.org/wordprocessingml/2006/main" xmlns:w14="http://schemas.microsoft.com/office/word/2010/wordml" xmlns:w15="http://schemas.microsoft.com/office/word/2012/wordml" xmlns:w16cex="http://schemas.microsoft.com/office/word/2018/wordml/cex" xmlns:w16cid="http://schemas.microsoft.com/office/word/2016/wordml/cid" xmlns:w16="http://schemas.microsoft.com/office/word/2018/wordml" xmlns:w16sdtdh="http://schemas.microsoft.com/office/word/2020/wordml/sdtdatahash" xmlns:w16se="http://schemas.microsoft.com/office/word/2015/wordml/symex" xmlns:wpg="http://schemas.microsoft.com/office/word/2010/wordprocessingGroup" xmlns:wpi="http://schemas.microsoft.com/office/word/2010/wordprocessingInk" xmlns:wne="http://schemas.microsoft.com/office/word/2006/wordml" xmlns:wps="http://schemas.microsoft.com/office/word/2010/wordprocessingShape" mc:Ignorable="w14 w15 w16se w16cid w16 w16cex w16sdtdh wp14">
   <w:abstractNum w:abstractNumId="0" w15:restartNumberingAfterBreak="0">
     <w:nsid w:val="04E27F16"/>
     <w:multiLevelType w:val="hybridMultilevel"/>
@@ -3226,26 +3207,26 @@
       </w:rPr>
     </w:lvl>
   </w:abstractNum>
-  <w:num w:numId="1" w16cid:durableId="388458693">
+  <w:num w:numId="1">
     <w:abstractNumId w:val="0"/>
   </w:num>
-  <w:num w:numId="2" w16cid:durableId="1014573354">
+  <w:num w:numId="2">
     <w:abstractNumId w:val="2"/>
   </w:num>
-  <w:num w:numId="3" w16cid:durableId="1339502835">
+  <w:num w:numId="3">
     <w:abstractNumId w:val="3"/>
   </w:num>
-  <w:num w:numId="4" w16cid:durableId="701980818">
+  <w:num w:numId="4">
     <w:abstractNumId w:val="1"/>
   </w:num>
-  <w:num w:numId="5" w16cid:durableId="1872837229">
+  <w:num w:numId="5">
     <w:abstractNumId w:val="4"/>
   </w:num>
 </w:numbering>
 </file>
 
 <file path=word/styles.xml><?xml version="1.0" encoding="utf-8"?>
-<w:styles xmlns:mc="http://schemas.openxmlformats.org/markup-compatibility/2006" xmlns:r="http://schemas.openxmlformats.org/officeDocument/2006/relationships" xmlns:w="http://schemas.openxmlformats.org/wordprocessingml/2006/main" xmlns:w14="http://schemas.microsoft.com/office/word/2010/wordml" xmlns:w15="http://schemas.microsoft.com/office/word/2012/wordml" xmlns:w16cex="http://schemas.microsoft.com/office/word/2018/wordml/cex" xmlns:w16cid="http://schemas.microsoft.com/office/word/2016/wordml/cid" xmlns:w16="http://schemas.microsoft.com/office/word/2018/wordml" xmlns:w16du="http://schemas.microsoft.com/office/word/2023/wordml/word16du" xmlns:w16sdtdh="http://schemas.microsoft.com/office/word/2020/wordml/sdtdatahash" xmlns:w16se="http://schemas.microsoft.com/office/word/2015/wordml/symex" mc:Ignorable="w14 w15 w16se w16cid w16 w16cex w16sdtdh w16du">
+<w:styles xmlns:mc="http://schemas.openxmlformats.org/markup-compatibility/2006" xmlns:r="http://schemas.openxmlformats.org/officeDocument/2006/relationships" xmlns:w="http://schemas.openxmlformats.org/wordprocessingml/2006/main" xmlns:w14="http://schemas.microsoft.com/office/word/2010/wordml" xmlns:w15="http://schemas.microsoft.com/office/word/2012/wordml" xmlns:w16cex="http://schemas.microsoft.com/office/word/2018/wordml/cex" xmlns:w16cid="http://schemas.microsoft.com/office/word/2016/wordml/cid" xmlns:w16="http://schemas.microsoft.com/office/word/2018/wordml" xmlns:w16sdtdh="http://schemas.microsoft.com/office/word/2020/wordml/sdtdatahash" xmlns:w16se="http://schemas.microsoft.com/office/word/2015/wordml/symex" mc:Ignorable="w14 w15 w16se w16cid w16 w16cex w16sdtdh">
   <w:docDefaults>
     <w:rPrDefault>
       <w:rPr>

</xml_diff>

<commit_message>
Some query, mutation on other functionalities: Like, activity, hashtag
</commit_message>
<xml_diff>
--- a/public/data_collection.docx
+++ b/public/data_collection.docx
@@ -710,151 +710,264 @@
         </w:numPr>
       </w:pPr>
       <w:r>
+        <w:t>Bio {</w:t>
+      </w:r>
+    </w:p>
+    <w:p>
+      <w:pPr>
+        <w:pStyle w:val="ListParagraph"/>
+        <w:numPr>
+          <w:ilvl w:val="2"/>
+          <w:numId w:val="1"/>
+        </w:numPr>
+      </w:pPr>
+      <w:r>
+        <w:t xml:space="preserve"> </w:t>
+      </w:r>
+      <w:r>
+        <w:t>Biography: String</w:t>
+      </w:r>
+    </w:p>
+    <w:p>
+      <w:pPr>
+        <w:pStyle w:val="ListParagraph"/>
+        <w:numPr>
+          <w:ilvl w:val="2"/>
+          <w:numId w:val="1"/>
+        </w:numPr>
+      </w:pPr>
+      <w:r>
+        <w:t>showBio: bool</w:t>
+      </w:r>
+    </w:p>
+    <w:p>
+      <w:pPr>
+        <w:pStyle w:val="ListParagraph"/>
+        <w:numPr>
+          <w:ilvl w:val="2"/>
+          <w:numId w:val="1"/>
+        </w:numPr>
+      </w:pPr>
+      <w:r>
+        <w:t>Work: String</w:t>
+      </w:r>
+    </w:p>
+    <w:p>
+      <w:pPr>
+        <w:pStyle w:val="ListParagraph"/>
+        <w:numPr>
+          <w:ilvl w:val="2"/>
+          <w:numId w:val="1"/>
+        </w:numPr>
+      </w:pPr>
+      <w:r>
+        <w:t>showWork: bool</w:t>
+      </w:r>
+    </w:p>
+    <w:p>
+      <w:pPr>
+        <w:pStyle w:val="ListParagraph"/>
+        <w:numPr>
+          <w:ilvl w:val="2"/>
+          <w:numId w:val="1"/>
+        </w:numPr>
+      </w:pPr>
+      <w:r>
+        <w:t>Education: String:</w:t>
+      </w:r>
+    </w:p>
+    <w:p>
+      <w:pPr>
+        <w:pStyle w:val="ListParagraph"/>
+        <w:numPr>
+          <w:ilvl w:val="2"/>
+          <w:numId w:val="1"/>
+        </w:numPr>
+      </w:pPr>
+      <w:r>
+        <w:t>showEducation: bool</w:t>
+      </w:r>
+    </w:p>
+    <w:p>
+      <w:pPr>
+        <w:pStyle w:val="ListParagraph"/>
+        <w:numPr>
+          <w:ilvl w:val="2"/>
+          <w:numId w:val="1"/>
+        </w:numPr>
+      </w:pPr>
+      <w:r>
+        <w:t>Current Location: String</w:t>
+      </w:r>
+    </w:p>
+    <w:p>
+      <w:pPr>
+        <w:pStyle w:val="ListParagraph"/>
+        <w:numPr>
+          <w:ilvl w:val="2"/>
+          <w:numId w:val="1"/>
+        </w:numPr>
+      </w:pPr>
+      <w:r>
+        <w:t>showLocation: bool</w:t>
+      </w:r>
+    </w:p>
+    <w:p>
+      <w:pPr>
+        <w:pStyle w:val="ListParagraph"/>
+        <w:numPr>
+          <w:ilvl w:val="2"/>
+          <w:numId w:val="1"/>
+        </w:numPr>
+      </w:pPr>
+      <w:r>
+        <w:t>Birth Place: String</w:t>
+      </w:r>
+    </w:p>
+    <w:p>
+      <w:pPr>
+        <w:pStyle w:val="ListParagraph"/>
+        <w:numPr>
+          <w:ilvl w:val="2"/>
+          <w:numId w:val="1"/>
+        </w:numPr>
+      </w:pPr>
+      <w:r>
+        <w:t>showBirthplace: bool</w:t>
+      </w:r>
+    </w:p>
+    <w:p>
+      <w:pPr>
+        <w:pStyle w:val="ListParagraph"/>
+        <w:ind w:left="1800"/>
+      </w:pPr>
+      <w:r>
+        <w:t>}</w:t>
+      </w:r>
+    </w:p>
+    <w:p>
+      <w:pPr>
+        <w:pStyle w:val="ListParagraph"/>
+        <w:numPr>
+          <w:ilvl w:val="1"/>
+          <w:numId w:val="1"/>
+        </w:numPr>
+      </w:pPr>
+      <w:r>
+        <w:t>Favorite activities</w:t>
+      </w:r>
+      <w:r>
+        <w:t>: [{</w:t>
+      </w:r>
+    </w:p>
+    <w:p>
+      <w:pPr>
+        <w:pStyle w:val="ListParagraph"/>
+        <w:numPr>
+          <w:ilvl w:val="2"/>
+          <w:numId w:val="1"/>
+        </w:numPr>
+      </w:pPr>
+      <w:r>
+        <w:t>Activity: String</w:t>
+      </w:r>
+    </w:p>
+    <w:p>
+      <w:pPr>
+        <w:pStyle w:val="ListParagraph"/>
+        <w:numPr>
+          <w:ilvl w:val="2"/>
+          <w:numId w:val="1"/>
+        </w:numPr>
+      </w:pPr>
+      <w:r>
+        <w:t>Image: url</w:t>
+      </w:r>
+    </w:p>
+    <w:p>
+      <w:pPr>
+        <w:pStyle w:val="ListParagraph"/>
+        <w:ind w:left="1800"/>
+      </w:pPr>
+      <w:r>
+        <w:t>}]</w:t>
+      </w:r>
+    </w:p>
+    <w:p>
+      <w:pPr>
+        <w:pStyle w:val="ListParagraph"/>
+        <w:numPr>
+          <w:ilvl w:val="1"/>
+          <w:numId w:val="1"/>
+        </w:numPr>
+      </w:pPr>
+      <w:r>
+        <w:t>Joined</w:t>
+      </w:r>
+      <w:r>
+        <w:t xml:space="preserve">Group: </w:t>
+      </w:r>
+      <w:r>
         <w:t xml:space="preserve">Subcollection </w:t>
       </w:r>
       <w:r>
-        <w:t>Liked</w:t>
-      </w:r>
-      <w:r>
-        <w:t>Post</w:t>
-      </w:r>
-      <w:r>
-        <w:t>: [postId]</w:t>
-      </w:r>
-    </w:p>
-    <w:p>
-      <w:pPr>
-        <w:pStyle w:val="ListParagraph"/>
-        <w:numPr>
-          <w:ilvl w:val="1"/>
-          <w:numId w:val="1"/>
-        </w:numPr>
-      </w:pPr>
-      <w:r>
-        <w:t>Bio {</w:t>
-      </w:r>
-    </w:p>
-    <w:p>
-      <w:pPr>
-        <w:pStyle w:val="ListParagraph"/>
-        <w:numPr>
-          <w:ilvl w:val="2"/>
-          <w:numId w:val="1"/>
-        </w:numPr>
-      </w:pPr>
-      <w:r>
-        <w:t xml:space="preserve"> </w:t>
-      </w:r>
-      <w:r>
-        <w:t>Biography: String</w:t>
-      </w:r>
-    </w:p>
-    <w:p>
-      <w:pPr>
-        <w:pStyle w:val="ListParagraph"/>
-        <w:numPr>
-          <w:ilvl w:val="2"/>
-          <w:numId w:val="1"/>
-        </w:numPr>
-      </w:pPr>
-      <w:r>
-        <w:t>showBio: bool</w:t>
-      </w:r>
-    </w:p>
-    <w:p>
-      <w:pPr>
-        <w:pStyle w:val="ListParagraph"/>
-        <w:numPr>
-          <w:ilvl w:val="2"/>
-          <w:numId w:val="1"/>
-        </w:numPr>
-      </w:pPr>
-      <w:r>
-        <w:t>Work: String</w:t>
-      </w:r>
-    </w:p>
-    <w:p>
-      <w:pPr>
-        <w:pStyle w:val="ListParagraph"/>
-        <w:numPr>
-          <w:ilvl w:val="2"/>
-          <w:numId w:val="1"/>
-        </w:numPr>
-      </w:pPr>
-      <w:r>
-        <w:t>showWork: bool</w:t>
-      </w:r>
-    </w:p>
-    <w:p>
-      <w:pPr>
-        <w:pStyle w:val="ListParagraph"/>
-        <w:numPr>
-          <w:ilvl w:val="2"/>
-          <w:numId w:val="1"/>
-        </w:numPr>
-      </w:pPr>
-      <w:r>
-        <w:t>Education: String:</w:t>
-      </w:r>
-    </w:p>
-    <w:p>
-      <w:pPr>
-        <w:pStyle w:val="ListParagraph"/>
-        <w:numPr>
-          <w:ilvl w:val="2"/>
-          <w:numId w:val="1"/>
-        </w:numPr>
-      </w:pPr>
-      <w:r>
-        <w:t>showEducation: bool</w:t>
-      </w:r>
-    </w:p>
-    <w:p>
-      <w:pPr>
-        <w:pStyle w:val="ListParagraph"/>
-        <w:numPr>
-          <w:ilvl w:val="2"/>
-          <w:numId w:val="1"/>
-        </w:numPr>
-      </w:pPr>
-      <w:r>
-        <w:t>Current Location: String</w:t>
-      </w:r>
-    </w:p>
-    <w:p>
-      <w:pPr>
-        <w:pStyle w:val="ListParagraph"/>
-        <w:numPr>
-          <w:ilvl w:val="2"/>
-          <w:numId w:val="1"/>
-        </w:numPr>
-      </w:pPr>
-      <w:r>
-        <w:t>showLocation: bool</w:t>
-      </w:r>
-    </w:p>
-    <w:p>
-      <w:pPr>
-        <w:pStyle w:val="ListParagraph"/>
-        <w:numPr>
-          <w:ilvl w:val="2"/>
-          <w:numId w:val="1"/>
-        </w:numPr>
-      </w:pPr>
-      <w:r>
-        <w:t>Birth Place: String</w:t>
-      </w:r>
-    </w:p>
-    <w:p>
-      <w:pPr>
-        <w:pStyle w:val="ListParagraph"/>
-        <w:numPr>
-          <w:ilvl w:val="2"/>
-          <w:numId w:val="1"/>
-        </w:numPr>
-      </w:pPr>
-      <w:r>
-        <w:t>showBirthplace: bool</w:t>
+        <w:t>{</w:t>
+      </w:r>
+    </w:p>
+    <w:p>
+      <w:pPr>
+        <w:pStyle w:val="ListParagraph"/>
+        <w:numPr>
+          <w:ilvl w:val="2"/>
+          <w:numId w:val="1"/>
+        </w:numPr>
+      </w:pPr>
+      <w:r>
+        <w:t>groupId</w:t>
+      </w:r>
+    </w:p>
+    <w:p>
+      <w:pPr>
+        <w:pStyle w:val="ListParagraph"/>
+        <w:numPr>
+          <w:ilvl w:val="2"/>
+          <w:numId w:val="1"/>
+        </w:numPr>
+      </w:pPr>
+      <w:r>
+        <w:t>name</w:t>
+      </w:r>
+    </w:p>
+    <w:p>
+      <w:pPr>
+        <w:pStyle w:val="ListParagraph"/>
+        <w:numPr>
+          <w:ilvl w:val="2"/>
+          <w:numId w:val="1"/>
+        </w:numPr>
+      </w:pPr>
+      <w:r>
+        <w:t>wallpaper</w:t>
+      </w:r>
+    </w:p>
+    <w:p>
+      <w:pPr>
+        <w:ind w:left="1440" w:firstLine="360"/>
+      </w:pPr>
+      <w:r>
+        <w:t>}</w:t>
+      </w:r>
+    </w:p>
+    <w:p>
+      <w:pPr>
+        <w:pStyle w:val="ListParagraph"/>
+        <w:numPr>
+          <w:ilvl w:val="1"/>
+          <w:numId w:val="1"/>
+        </w:numPr>
+      </w:pPr>
+      <w:r>
+        <w:t>AdminOf: Subcollection {</w:t>
       </w:r>
     </w:p>
     <w:p>
@@ -875,180 +988,46 @@
         </w:numPr>
       </w:pPr>
       <w:r>
-        <w:t>Favorite activities</w:t>
-      </w:r>
-      <w:r>
-        <w:t>: [{</w:t>
-      </w:r>
-    </w:p>
-    <w:p>
-      <w:pPr>
-        <w:pStyle w:val="ListParagraph"/>
-        <w:numPr>
-          <w:ilvl w:val="2"/>
-          <w:numId w:val="1"/>
-        </w:numPr>
-      </w:pPr>
-      <w:r>
-        <w:t>Activity: String</w:t>
-      </w:r>
-    </w:p>
-    <w:p>
-      <w:pPr>
-        <w:pStyle w:val="ListParagraph"/>
-        <w:numPr>
-          <w:ilvl w:val="2"/>
-          <w:numId w:val="1"/>
-        </w:numPr>
-      </w:pPr>
-      <w:r>
-        <w:t>Image: url</w:t>
-      </w:r>
-    </w:p>
-    <w:p>
-      <w:pPr>
-        <w:pStyle w:val="ListParagraph"/>
+        <w:t>Subcollection ownPosts</w:t>
+      </w:r>
+      <w:r>
+        <w:t xml:space="preserve"> (added by Cloud Functions watch_post)</w:t>
+      </w:r>
+    </w:p>
+    <w:p>
+      <w:r>
+        <w:t>Friends collection:</w:t>
+      </w:r>
+    </w:p>
+    <w:p>
+      <w:pPr>
+        <w:pStyle w:val="ListParagraph"/>
+        <w:numPr>
+          <w:ilvl w:val="0"/>
+          <w:numId w:val="1"/>
+        </w:numPr>
+      </w:pPr>
+      <w:r>
+        <w:t>userId/</w:t>
+      </w:r>
+    </w:p>
+    <w:p>
+      <w:pPr>
+        <w:pStyle w:val="ListParagraph"/>
+        <w:numPr>
+          <w:ilvl w:val="1"/>
+          <w:numId w:val="1"/>
+        </w:numPr>
+      </w:pPr>
+      <w:r>
+        <w:t>Subcollection ownRequest</w:t>
+      </w:r>
+    </w:p>
+    <w:p>
+      <w:pPr>
         <w:ind w:left="1800"/>
       </w:pPr>
       <w:r>
-        <w:t>}]</w:t>
-      </w:r>
-    </w:p>
-    <w:p>
-      <w:pPr>
-        <w:pStyle w:val="ListParagraph"/>
-        <w:numPr>
-          <w:ilvl w:val="1"/>
-          <w:numId w:val="1"/>
-        </w:numPr>
-      </w:pPr>
-      <w:r>
-        <w:t>Joined</w:t>
-      </w:r>
-      <w:r>
-        <w:t xml:space="preserve">Group: </w:t>
-      </w:r>
-      <w:r>
-        <w:t xml:space="preserve">Subcollection </w:t>
-      </w:r>
-      <w:r>
-        <w:t>{</w:t>
-      </w:r>
-    </w:p>
-    <w:p>
-      <w:pPr>
-        <w:pStyle w:val="ListParagraph"/>
-        <w:numPr>
-          <w:ilvl w:val="2"/>
-          <w:numId w:val="1"/>
-        </w:numPr>
-      </w:pPr>
-      <w:r>
-        <w:t>groupId</w:t>
-      </w:r>
-    </w:p>
-    <w:p>
-      <w:pPr>
-        <w:pStyle w:val="ListParagraph"/>
-        <w:numPr>
-          <w:ilvl w:val="2"/>
-          <w:numId w:val="1"/>
-        </w:numPr>
-      </w:pPr>
-      <w:r>
-        <w:t>name</w:t>
-      </w:r>
-    </w:p>
-    <w:p>
-      <w:pPr>
-        <w:pStyle w:val="ListParagraph"/>
-        <w:numPr>
-          <w:ilvl w:val="2"/>
-          <w:numId w:val="1"/>
-        </w:numPr>
-      </w:pPr>
-      <w:r>
-        <w:t>wallpaper</w:t>
-      </w:r>
-    </w:p>
-    <w:p>
-      <w:pPr>
-        <w:ind w:left="1440" w:firstLine="360"/>
-      </w:pPr>
-      <w:r>
-        <w:t>}</w:t>
-      </w:r>
-    </w:p>
-    <w:p>
-      <w:pPr>
-        <w:pStyle w:val="ListParagraph"/>
-        <w:numPr>
-          <w:ilvl w:val="1"/>
-          <w:numId w:val="1"/>
-        </w:numPr>
-      </w:pPr>
-      <w:r>
-        <w:t>AdminOf: Subcollection {</w:t>
-      </w:r>
-    </w:p>
-    <w:p>
-      <w:pPr>
-        <w:pStyle w:val="ListParagraph"/>
-        <w:ind w:left="1800"/>
-      </w:pPr>
-      <w:r>
-        <w:t>}</w:t>
-      </w:r>
-    </w:p>
-    <w:p>
-      <w:pPr>
-        <w:pStyle w:val="ListParagraph"/>
-        <w:numPr>
-          <w:ilvl w:val="1"/>
-          <w:numId w:val="1"/>
-        </w:numPr>
-      </w:pPr>
-      <w:r>
-        <w:t>Subcollection ownPosts</w:t>
-      </w:r>
-      <w:r>
-        <w:t xml:space="preserve"> (added by Cloud Functions watch_post)</w:t>
-      </w:r>
-    </w:p>
-    <w:p>
-      <w:r>
-        <w:t>Friends collection:</w:t>
-      </w:r>
-    </w:p>
-    <w:p>
-      <w:pPr>
-        <w:pStyle w:val="ListParagraph"/>
-        <w:numPr>
-          <w:ilvl w:val="0"/>
-          <w:numId w:val="1"/>
-        </w:numPr>
-      </w:pPr>
-      <w:r>
-        <w:t>userId/</w:t>
-      </w:r>
-    </w:p>
-    <w:p>
-      <w:pPr>
-        <w:pStyle w:val="ListParagraph"/>
-        <w:numPr>
-          <w:ilvl w:val="1"/>
-          <w:numId w:val="1"/>
-        </w:numPr>
-      </w:pPr>
-      <w:r>
-        <w:t>Subcollection ownRequest</w:t>
-      </w:r>
-    </w:p>
-    <w:p>
-      <w:pPr>
-        <w:ind w:left="1800"/>
-      </w:pPr>
-      <w:r>
         <w:t>-friendId/</w:t>
       </w:r>
     </w:p>
@@ -1085,19 +1064,19 @@
         </w:numPr>
       </w:pPr>
       <w:r>
+        <w:t>avatar</w:t>
+      </w:r>
+    </w:p>
+    <w:p>
+      <w:pPr>
+        <w:pStyle w:val="ListParagraph"/>
+        <w:numPr>
+          <w:ilvl w:val="1"/>
+          <w:numId w:val="1"/>
+        </w:numPr>
+      </w:pPr>
+      <w:r>
         <w:lastRenderedPageBreak/>
-        <w:t>avatar</w:t>
-      </w:r>
-    </w:p>
-    <w:p>
-      <w:pPr>
-        <w:pStyle w:val="ListParagraph"/>
-        <w:numPr>
-          <w:ilvl w:val="1"/>
-          <w:numId w:val="1"/>
-        </w:numPr>
-      </w:pPr>
-      <w:r>
         <w:t>Subcollection friendRequest</w:t>
       </w:r>
     </w:p>
@@ -1943,7 +1922,6 @@
         </w:numPr>
       </w:pPr>
       <w:r>
-        <w:lastRenderedPageBreak/>
         <w:t>- Maps -&gt; Hashtag -&gt; Neo4j</w:t>
       </w:r>
     </w:p>
@@ -1956,6 +1934,7 @@
         </w:numPr>
       </w:pPr>
       <w:r>
+        <w:lastRenderedPageBreak/>
         <w:t>Algolia + Recommend algorithm</w:t>
       </w:r>
     </w:p>

</xml_diff>

<commit_message>
Change data structure in order to fetch post by user/group
</commit_message>
<xml_diff>
--- a/public/data_collection.docx
+++ b/public/data_collection.docx
@@ -3,6 +3,9 @@
 <w:document xmlns:wpc="http://schemas.microsoft.com/office/word/2010/wordprocessingCanvas" xmlns:cx="http://schemas.microsoft.com/office/drawing/2014/chartex" xmlns:cx1="http://schemas.microsoft.com/office/drawing/2015/9/8/chartex" xmlns:cx2="http://schemas.microsoft.com/office/drawing/2015/10/21/chartex" xmlns:cx3="http://schemas.microsoft.com/office/drawing/2016/5/9/chartex" xmlns:cx4="http://schemas.microsoft.com/office/drawing/2016/5/10/chartex" xmlns:cx5="http://schemas.microsoft.com/office/drawing/2016/5/11/chartex" xmlns:cx6="http://schemas.microsoft.com/office/drawing/2016/5/12/chartex" xmlns:cx7="http://schemas.microsoft.com/office/drawing/2016/5/13/chartex" xmlns:cx8="http://schemas.microsoft.com/office/drawing/2016/5/14/chartex" xmlns:mc="http://schemas.openxmlformats.org/markup-compatibility/2006" xmlns:aink="http://schemas.microsoft.com/office/drawing/2016/ink" xmlns:am3d="http://schemas.microsoft.com/office/drawing/2017/model3d" xmlns:o="urn:schemas-microsoft-com:office:office" xmlns:r="http://schemas.openxmlformats.org/officeDocument/2006/relationships" xmlns:m="http://schemas.openxmlformats.org/officeDocument/2006/math" xmlns:v="urn:schemas-microsoft-com:vml" xmlns:wp14="http://schemas.microsoft.com/office/word/2010/wordprocessingDrawing" xmlns:wp="http://schemas.openxmlformats.org/drawingml/2006/wordprocessingDrawing" xmlns:w10="urn:schemas-microsoft-com:office:word" xmlns:w="http://schemas.openxmlformats.org/wordprocessingml/2006/main" xmlns:w14="http://schemas.microsoft.com/office/word/2010/wordml" xmlns:w15="http://schemas.microsoft.com/office/word/2012/wordml" xmlns:w16cex="http://schemas.microsoft.com/office/word/2018/wordml/cex" xmlns:w16cid="http://schemas.microsoft.com/office/word/2016/wordml/cid" xmlns:w16="http://schemas.microsoft.com/office/word/2018/wordml" xmlns:w16sdtdh="http://schemas.microsoft.com/office/word/2020/wordml/sdtdatahash" xmlns:w16se="http://schemas.microsoft.com/office/word/2015/wordml/symex" xmlns:wpg="http://schemas.microsoft.com/office/word/2010/wordprocessingGroup" xmlns:wpi="http://schemas.microsoft.com/office/word/2010/wordprocessingInk" xmlns:wne="http://schemas.microsoft.com/office/word/2006/wordml" xmlns:wps="http://schemas.microsoft.com/office/word/2010/wordprocessingShape" mc:Ignorable="w14 w15 w16se w16cid w16 w16cex w16sdtdh wp14">
   <w:body>
     <w:p>
+      <w:r>
+        <w:t xml:space="preserve"> </w:t>
+      </w:r>
       <w:r>
         <w:t>Posts collection</w:t>
       </w:r>
@@ -1914,45 +1917,20 @@
       </w:hyperlink>
     </w:p>
     <w:p>
+      <w:r>
+        <w:t>Group collection:</w:t>
+      </w:r>
+    </w:p>
+    <w:p>
       <w:pPr>
         <w:pStyle w:val="ListParagraph"/>
         <w:numPr>
           <w:ilvl w:val="0"/>
-          <w:numId w:val="5"/>
-        </w:numPr>
-      </w:pPr>
-      <w:r>
-        <w:t>- Maps -&gt; Hashtag -&gt; Neo4j</w:t>
-      </w:r>
-    </w:p>
-    <w:p>
-      <w:pPr>
-        <w:pStyle w:val="ListParagraph"/>
-        <w:numPr>
-          <w:ilvl w:val="0"/>
-          <w:numId w:val="5"/>
+          <w:numId w:val="1"/>
         </w:numPr>
       </w:pPr>
       <w:r>
         <w:lastRenderedPageBreak/>
-        <w:t>Algolia + Recommend algorithm</w:t>
-      </w:r>
-    </w:p>
-    <w:p/>
-    <w:p>
-      <w:r>
-        <w:t>Group collection:</w:t>
-      </w:r>
-    </w:p>
-    <w:p>
-      <w:pPr>
-        <w:pStyle w:val="ListParagraph"/>
-        <w:numPr>
-          <w:ilvl w:val="0"/>
-          <w:numId w:val="1"/>
-        </w:numPr>
-      </w:pPr>
-      <w:r>
         <w:t>groupId/</w:t>
       </w:r>
     </w:p>
@@ -2274,22 +2252,59 @@
         </w:numPr>
       </w:pPr>
       <w:r>
-        <w:t>Thêm data vào Hashtag, Users</w:t>
-      </w:r>
-    </w:p>
-    <w:p>
-      <w:pPr>
-        <w:pStyle w:val="ListParagraph"/>
-        <w:numPr>
-          <w:ilvl w:val="1"/>
-          <w:numId w:val="1"/>
-        </w:numPr>
-      </w:pPr>
-      <w:r>
-        <w:t>Thêm data vào Neo4j</w:t>
-      </w:r>
-    </w:p>
-    <w:p>
+        <w:t>Thêm data vào Hashtag</w:t>
+      </w:r>
+    </w:p>
+    <w:p>
+      <w:pPr>
+        <w:pStyle w:val="ListParagraph"/>
+        <w:numPr>
+          <w:ilvl w:val="0"/>
+          <w:numId w:val="1"/>
+        </w:numPr>
+      </w:pPr>
+      <w:r>
+        <w:t>Notifications bắn tbao</w:t>
+      </w:r>
+    </w:p>
+    <w:p>
+      <w:pPr>
+        <w:pStyle w:val="ListParagraph"/>
+        <w:numPr>
+          <w:ilvl w:val="0"/>
+          <w:numId w:val="1"/>
+        </w:numPr>
+      </w:pPr>
+      <w:r>
+        <w:t>Like counters</w:t>
+      </w:r>
+    </w:p>
+    <w:p>
+      <w:pPr>
+        <w:pStyle w:val="ListParagraph"/>
+        <w:numPr>
+          <w:ilvl w:val="0"/>
+          <w:numId w:val="1"/>
+        </w:numPr>
+      </w:pPr>
+      <w:r>
+        <w:t>Group member/admin?</w:t>
+      </w:r>
+    </w:p>
+    <w:p>
+      <w:r>
+        <w:t>Hoàn thiện trang activities? + search ở bio</w:t>
+      </w:r>
+    </w:p>
+    <w:p>
+      <w:r>
+        <w:t>Maps</w:t>
+      </w:r>
+    </w:p>
+    <w:p>
+      <w:r>
+        <w:t>Algolia</w:t>
+      </w:r>
       <w:r>
         <w:br w:type="page"/>
       </w:r>

</xml_diff>

<commit_message>
add the send noti functions holder
</commit_message>
<xml_diff>
--- a/public/data_collection.docx
+++ b/public/data_collection.docx
@@ -1,6 +1,6 @@
 
 <file path=word/document.xml><?xml version="1.0" encoding="utf-8"?>
-<w:document xmlns:wpc="http://schemas.microsoft.com/office/word/2010/wordprocessingCanvas" xmlns:cx="http://schemas.microsoft.com/office/drawing/2014/chartex" xmlns:cx1="http://schemas.microsoft.com/office/drawing/2015/9/8/chartex" xmlns:cx2="http://schemas.microsoft.com/office/drawing/2015/10/21/chartex" xmlns:cx3="http://schemas.microsoft.com/office/drawing/2016/5/9/chartex" xmlns:cx4="http://schemas.microsoft.com/office/drawing/2016/5/10/chartex" xmlns:cx5="http://schemas.microsoft.com/office/drawing/2016/5/11/chartex" xmlns:cx6="http://schemas.microsoft.com/office/drawing/2016/5/12/chartex" xmlns:cx7="http://schemas.microsoft.com/office/drawing/2016/5/13/chartex" xmlns:cx8="http://schemas.microsoft.com/office/drawing/2016/5/14/chartex" xmlns:mc="http://schemas.openxmlformats.org/markup-compatibility/2006" xmlns:aink="http://schemas.microsoft.com/office/drawing/2016/ink" xmlns:am3d="http://schemas.microsoft.com/office/drawing/2017/model3d" xmlns:o="urn:schemas-microsoft-com:office:office" xmlns:r="http://schemas.openxmlformats.org/officeDocument/2006/relationships" xmlns:m="http://schemas.openxmlformats.org/officeDocument/2006/math" xmlns:v="urn:schemas-microsoft-com:vml" xmlns:wp14="http://schemas.microsoft.com/office/word/2010/wordprocessingDrawing" xmlns:wp="http://schemas.openxmlformats.org/drawingml/2006/wordprocessingDrawing" xmlns:w10="urn:schemas-microsoft-com:office:word" xmlns:w="http://schemas.openxmlformats.org/wordprocessingml/2006/main" xmlns:w14="http://schemas.microsoft.com/office/word/2010/wordml" xmlns:w15="http://schemas.microsoft.com/office/word/2012/wordml" xmlns:w16cex="http://schemas.microsoft.com/office/word/2018/wordml/cex" xmlns:w16cid="http://schemas.microsoft.com/office/word/2016/wordml/cid" xmlns:w16="http://schemas.microsoft.com/office/word/2018/wordml" xmlns:w16sdtdh="http://schemas.microsoft.com/office/word/2020/wordml/sdtdatahash" xmlns:w16se="http://schemas.microsoft.com/office/word/2015/wordml/symex" xmlns:wpg="http://schemas.microsoft.com/office/word/2010/wordprocessingGroup" xmlns:wpi="http://schemas.microsoft.com/office/word/2010/wordprocessingInk" xmlns:wne="http://schemas.microsoft.com/office/word/2006/wordml" xmlns:wps="http://schemas.microsoft.com/office/word/2010/wordprocessingShape" mc:Ignorable="w14 w15 w16se w16cid w16 w16cex w16sdtdh wp14">
+<w:document xmlns:wpc="http://schemas.microsoft.com/office/word/2010/wordprocessingCanvas" xmlns:cx="http://schemas.microsoft.com/office/drawing/2014/chartex" xmlns:cx1="http://schemas.microsoft.com/office/drawing/2015/9/8/chartex" xmlns:cx2="http://schemas.microsoft.com/office/drawing/2015/10/21/chartex" xmlns:cx3="http://schemas.microsoft.com/office/drawing/2016/5/9/chartex" xmlns:cx4="http://schemas.microsoft.com/office/drawing/2016/5/10/chartex" xmlns:cx5="http://schemas.microsoft.com/office/drawing/2016/5/11/chartex" xmlns:cx6="http://schemas.microsoft.com/office/drawing/2016/5/12/chartex" xmlns:cx7="http://schemas.microsoft.com/office/drawing/2016/5/13/chartex" xmlns:cx8="http://schemas.microsoft.com/office/drawing/2016/5/14/chartex" xmlns:mc="http://schemas.openxmlformats.org/markup-compatibility/2006" xmlns:aink="http://schemas.microsoft.com/office/drawing/2016/ink" xmlns:am3d="http://schemas.microsoft.com/office/drawing/2017/model3d" xmlns:o="urn:schemas-microsoft-com:office:office" xmlns:oel="http://schemas.microsoft.com/office/2019/extlst" xmlns:r="http://schemas.openxmlformats.org/officeDocument/2006/relationships" xmlns:m="http://schemas.openxmlformats.org/officeDocument/2006/math" xmlns:v="urn:schemas-microsoft-com:vml" xmlns:wp14="http://schemas.microsoft.com/office/word/2010/wordprocessingDrawing" xmlns:wp="http://schemas.openxmlformats.org/drawingml/2006/wordprocessingDrawing" xmlns:w10="urn:schemas-microsoft-com:office:word" xmlns:w="http://schemas.openxmlformats.org/wordprocessingml/2006/main" xmlns:w14="http://schemas.microsoft.com/office/word/2010/wordml" xmlns:w15="http://schemas.microsoft.com/office/word/2012/wordml" xmlns:w16cex="http://schemas.microsoft.com/office/word/2018/wordml/cex" xmlns:w16cid="http://schemas.microsoft.com/office/word/2016/wordml/cid" xmlns:w16="http://schemas.microsoft.com/office/word/2018/wordml" xmlns:w16du="http://schemas.microsoft.com/office/word/2023/wordml/word16du" xmlns:w16sdtdh="http://schemas.microsoft.com/office/word/2020/wordml/sdtdatahash" xmlns:w16se="http://schemas.microsoft.com/office/word/2015/wordml/symex" xmlns:wpg="http://schemas.microsoft.com/office/word/2010/wordprocessingGroup" xmlns:wpi="http://schemas.microsoft.com/office/word/2010/wordprocessingInk" xmlns:wne="http://schemas.microsoft.com/office/word/2006/wordml" xmlns:wps="http://schemas.microsoft.com/office/word/2010/wordprocessingShape" mc:Ignorable="w14 w15 w16se w16cid w16 w16cex w16sdtdh w16du wp14">
   <w:body>
     <w:p>
       <w:r>
@@ -2240,45 +2240,6 @@
         </w:numPr>
       </w:pPr>
       <w:r>
-        <w:t>WatchPost:</w:t>
-      </w:r>
-    </w:p>
-    <w:p>
-      <w:pPr>
-        <w:pStyle w:val="ListParagraph"/>
-        <w:numPr>
-          <w:ilvl w:val="1"/>
-          <w:numId w:val="1"/>
-        </w:numPr>
-      </w:pPr>
-      <w:r>
-        <w:t>Thêm data vào Hashtag</w:t>
-      </w:r>
-    </w:p>
-    <w:p>
-      <w:pPr>
-        <w:pStyle w:val="ListParagraph"/>
-        <w:numPr>
-          <w:ilvl w:val="1"/>
-          <w:numId w:val="1"/>
-        </w:numPr>
-      </w:pPr>
-      <w:r>
-        <w:t xml:space="preserve">5 phút 1 lần, count toàn bộ </w:t>
-      </w:r>
-      <w:r>
-        <w:t>document rồi update vào hashtag</w:t>
-      </w:r>
-    </w:p>
-    <w:p>
-      <w:pPr>
-        <w:pStyle w:val="ListParagraph"/>
-        <w:numPr>
-          <w:ilvl w:val="0"/>
-          <w:numId w:val="1"/>
-        </w:numPr>
-      </w:pPr>
-      <w:r>
         <w:t>Notifications bắn tbao</w:t>
       </w:r>
     </w:p>
@@ -2369,21 +2330,7 @@
             <w:color w:val="0000FF"/>
             <w:u w:val="single"/>
           </w:rPr>
-          <w:t>Distributed counters  |  Firesto</w:t>
-        </w:r>
-        <w:r>
-          <w:rPr>
-            <w:color w:val="0000FF"/>
-            <w:u w:val="single"/>
-          </w:rPr>
-          <w:t>r</w:t>
-        </w:r>
-        <w:r>
-          <w:rPr>
-            <w:color w:val="0000FF"/>
-            <w:u w:val="single"/>
-          </w:rPr>
-          <w:t>e  |  Firebase (google.com)</w:t>
+          <w:t>Distributed counters  |  Firestore  |  Firebase (google.com)</w:t>
         </w:r>
       </w:hyperlink>
     </w:p>
@@ -2427,19 +2374,7 @@
           <w:rPr>
             <w:rStyle w:val="Hyperlink"/>
           </w:rPr>
-          <w:t>Schedule functions  |  C</w:t>
-        </w:r>
-        <w:r>
-          <w:rPr>
-            <w:rStyle w:val="Hyperlink"/>
-          </w:rPr>
-          <w:t>l</w:t>
-        </w:r>
-        <w:r>
-          <w:rPr>
-            <w:rStyle w:val="Hyperlink"/>
-          </w:rPr>
-          <w:t>oud Functions for Firebase (google.com)</w:t>
+          <w:t>Schedule functions  |  Cloud Functions for Firebase (google.com)</w:t>
         </w:r>
       </w:hyperlink>
     </w:p>
@@ -2657,7 +2592,7 @@
 </file>
 
 <file path=word/numbering.xml><?xml version="1.0" encoding="utf-8"?>
-<w:numbering xmlns:wpc="http://schemas.microsoft.com/office/word/2010/wordprocessingCanvas" xmlns:cx="http://schemas.microsoft.com/office/drawing/2014/chartex" xmlns:cx1="http://schemas.microsoft.com/office/drawing/2015/9/8/chartex" xmlns:cx2="http://schemas.microsoft.com/office/drawing/2015/10/21/chartex" xmlns:cx3="http://schemas.microsoft.com/office/drawing/2016/5/9/chartex" xmlns:cx4="http://schemas.microsoft.com/office/drawing/2016/5/10/chartex" xmlns:cx5="http://schemas.microsoft.com/office/drawing/2016/5/11/chartex" xmlns:cx6="http://schemas.microsoft.com/office/drawing/2016/5/12/chartex" xmlns:cx7="http://schemas.microsoft.com/office/drawing/2016/5/13/chartex" xmlns:cx8="http://schemas.microsoft.com/office/drawing/2016/5/14/chartex" xmlns:mc="http://schemas.openxmlformats.org/markup-compatibility/2006" xmlns:aink="http://schemas.microsoft.com/office/drawing/2016/ink" xmlns:am3d="http://schemas.microsoft.com/office/drawing/2017/model3d" xmlns:o="urn:schemas-microsoft-com:office:office" xmlns:r="http://schemas.openxmlformats.org/officeDocument/2006/relationships" xmlns:m="http://schemas.openxmlformats.org/officeDocument/2006/math" xmlns:v="urn:schemas-microsoft-com:vml" xmlns:wp14="http://schemas.microsoft.com/office/word/2010/wordprocessingDrawing" xmlns:wp="http://schemas.openxmlformats.org/drawingml/2006/wordprocessingDrawing" xmlns:w10="urn:schemas-microsoft-com:office:word" xmlns:w="http://schemas.openxmlformats.org/wordprocessingml/2006/main" xmlns:w14="http://schemas.microsoft.com/office/word/2010/wordml" xmlns:w15="http://schemas.microsoft.com/office/word/2012/wordml" xmlns:w16cex="http://schemas.microsoft.com/office/word/2018/wordml/cex" xmlns:w16cid="http://schemas.microsoft.com/office/word/2016/wordml/cid" xmlns:w16="http://schemas.microsoft.com/office/word/2018/wordml" xmlns:w16sdtdh="http://schemas.microsoft.com/office/word/2020/wordml/sdtdatahash" xmlns:w16se="http://schemas.microsoft.com/office/word/2015/wordml/symex" xmlns:wpg="http://schemas.microsoft.com/office/word/2010/wordprocessingGroup" xmlns:wpi="http://schemas.microsoft.com/office/word/2010/wordprocessingInk" xmlns:wne="http://schemas.microsoft.com/office/word/2006/wordml" xmlns:wps="http://schemas.microsoft.com/office/word/2010/wordprocessingShape" mc:Ignorable="w14 w15 w16se w16cid w16 w16cex w16sdtdh wp14">
+<w:numbering xmlns:wpc="http://schemas.microsoft.com/office/word/2010/wordprocessingCanvas" xmlns:cx="http://schemas.microsoft.com/office/drawing/2014/chartex" xmlns:cx1="http://schemas.microsoft.com/office/drawing/2015/9/8/chartex" xmlns:cx2="http://schemas.microsoft.com/office/drawing/2015/10/21/chartex" xmlns:cx3="http://schemas.microsoft.com/office/drawing/2016/5/9/chartex" xmlns:cx4="http://schemas.microsoft.com/office/drawing/2016/5/10/chartex" xmlns:cx5="http://schemas.microsoft.com/office/drawing/2016/5/11/chartex" xmlns:cx6="http://schemas.microsoft.com/office/drawing/2016/5/12/chartex" xmlns:cx7="http://schemas.microsoft.com/office/drawing/2016/5/13/chartex" xmlns:cx8="http://schemas.microsoft.com/office/drawing/2016/5/14/chartex" xmlns:mc="http://schemas.openxmlformats.org/markup-compatibility/2006" xmlns:aink="http://schemas.microsoft.com/office/drawing/2016/ink" xmlns:am3d="http://schemas.microsoft.com/office/drawing/2017/model3d" xmlns:o="urn:schemas-microsoft-com:office:office" xmlns:oel="http://schemas.microsoft.com/office/2019/extlst" xmlns:r="http://schemas.openxmlformats.org/officeDocument/2006/relationships" xmlns:m="http://schemas.openxmlformats.org/officeDocument/2006/math" xmlns:v="urn:schemas-microsoft-com:vml" xmlns:wp14="http://schemas.microsoft.com/office/word/2010/wordprocessingDrawing" xmlns:wp="http://schemas.openxmlformats.org/drawingml/2006/wordprocessingDrawing" xmlns:w10="urn:schemas-microsoft-com:office:word" xmlns:w="http://schemas.openxmlformats.org/wordprocessingml/2006/main" xmlns:w14="http://schemas.microsoft.com/office/word/2010/wordml" xmlns:w15="http://schemas.microsoft.com/office/word/2012/wordml" xmlns:w16cex="http://schemas.microsoft.com/office/word/2018/wordml/cex" xmlns:w16cid="http://schemas.microsoft.com/office/word/2016/wordml/cid" xmlns:w16="http://schemas.microsoft.com/office/word/2018/wordml" xmlns:w16du="http://schemas.microsoft.com/office/word/2023/wordml/word16du" xmlns:w16sdtdh="http://schemas.microsoft.com/office/word/2020/wordml/sdtdatahash" xmlns:w16se="http://schemas.microsoft.com/office/word/2015/wordml/symex" xmlns:wpg="http://schemas.microsoft.com/office/word/2010/wordprocessingGroup" xmlns:wpi="http://schemas.microsoft.com/office/word/2010/wordprocessingInk" xmlns:wne="http://schemas.microsoft.com/office/word/2006/wordml" xmlns:wps="http://schemas.microsoft.com/office/word/2010/wordprocessingShape" mc:Ignorable="w14 w15 w16se w16cid w16 w16cex w16sdtdh w16du wp14">
   <w:abstractNum w:abstractNumId="0" w15:restartNumberingAfterBreak="0">
     <w:nsid w:val="04E27F16"/>
     <w:multiLevelType w:val="hybridMultilevel"/>
@@ -3221,26 +3156,26 @@
       </w:rPr>
     </w:lvl>
   </w:abstractNum>
-  <w:num w:numId="1">
+  <w:num w:numId="1" w16cid:durableId="3485137">
     <w:abstractNumId w:val="0"/>
   </w:num>
-  <w:num w:numId="2">
+  <w:num w:numId="2" w16cid:durableId="1107117353">
     <w:abstractNumId w:val="2"/>
   </w:num>
-  <w:num w:numId="3">
+  <w:num w:numId="3" w16cid:durableId="480389550">
     <w:abstractNumId w:val="3"/>
   </w:num>
-  <w:num w:numId="4">
+  <w:num w:numId="4" w16cid:durableId="943998494">
     <w:abstractNumId w:val="1"/>
   </w:num>
-  <w:num w:numId="5">
+  <w:num w:numId="5" w16cid:durableId="1284574706">
     <w:abstractNumId w:val="4"/>
   </w:num>
 </w:numbering>
 </file>
 
 <file path=word/styles.xml><?xml version="1.0" encoding="utf-8"?>
-<w:styles xmlns:mc="http://schemas.openxmlformats.org/markup-compatibility/2006" xmlns:r="http://schemas.openxmlformats.org/officeDocument/2006/relationships" xmlns:w="http://schemas.openxmlformats.org/wordprocessingml/2006/main" xmlns:w14="http://schemas.microsoft.com/office/word/2010/wordml" xmlns:w15="http://schemas.microsoft.com/office/word/2012/wordml" xmlns:w16cex="http://schemas.microsoft.com/office/word/2018/wordml/cex" xmlns:w16cid="http://schemas.microsoft.com/office/word/2016/wordml/cid" xmlns:w16="http://schemas.microsoft.com/office/word/2018/wordml" xmlns:w16sdtdh="http://schemas.microsoft.com/office/word/2020/wordml/sdtdatahash" xmlns:w16se="http://schemas.microsoft.com/office/word/2015/wordml/symex" mc:Ignorable="w14 w15 w16se w16cid w16 w16cex w16sdtdh">
+<w:styles xmlns:mc="http://schemas.openxmlformats.org/markup-compatibility/2006" xmlns:r="http://schemas.openxmlformats.org/officeDocument/2006/relationships" xmlns:w="http://schemas.openxmlformats.org/wordprocessingml/2006/main" xmlns:w14="http://schemas.microsoft.com/office/word/2010/wordml" xmlns:w15="http://schemas.microsoft.com/office/word/2012/wordml" xmlns:w16cex="http://schemas.microsoft.com/office/word/2018/wordml/cex" xmlns:w16cid="http://schemas.microsoft.com/office/word/2016/wordml/cid" xmlns:w16="http://schemas.microsoft.com/office/word/2018/wordml" xmlns:w16du="http://schemas.microsoft.com/office/word/2023/wordml/word16du" xmlns:w16sdtdh="http://schemas.microsoft.com/office/word/2020/wordml/sdtdatahash" xmlns:w16se="http://schemas.microsoft.com/office/word/2015/wordml/symex" mc:Ignorable="w14 w15 w16se w16cid w16 w16cex w16sdtdh w16du">
   <w:docDefaults>
     <w:rPrDefault>
       <w:rPr>

</xml_diff>

<commit_message>
Completed Search User+Post: Algolia Full-text Search, debounce
</commit_message>
<xml_diff>
--- a/public/data_collection.docx
+++ b/public/data_collection.docx
@@ -2225,11 +2225,6 @@
       <w:r>
         <w:t>Hoàn thiện trang activities? + search ở bio</w:t>
       </w:r>
-    </w:p>
-    <w:p>
-      <w:r>
-        <w:t>Algolia</w:t>
-      </w:r>
       <w:r>
         <w:br w:type="page"/>
       </w:r>
@@ -2238,6 +2233,9 @@
       <w:r>
         <w:lastRenderedPageBreak/>
         <w:t>Algolia Full Text Search</w:t>
+      </w:r>
+      <w:r>
+        <w:t xml:space="preserve"> + debounce</w:t>
       </w:r>
     </w:p>
     <w:p>

</xml_diff>

<commit_message>
Search activity at profile page
</commit_message>
<xml_diff>
--- a/public/data_collection.docx
+++ b/public/data_collection.docx
@@ -2219,11 +2219,6 @@
       </w:pPr>
       <w:r>
         <w:t>Subcollection posts: …</w:t>
-      </w:r>
-    </w:p>
-    <w:p>
-      <w:r>
-        <w:t>Hoàn thiện trang activities? + search ở bio</w:t>
       </w:r>
       <w:r>
         <w:br w:type="page"/>

</xml_diff>

<commit_message>
Handle remove liked activity when exploring new ones
</commit_message>
<xml_diff>
--- a/public/data_collection.docx
+++ b/public/data_collection.docx
@@ -2219,6 +2219,12 @@
       </w:pPr>
       <w:r>
         <w:t>Subcollection posts: …</w:t>
+      </w:r>
+    </w:p>
+    <w:p/>
+    <w:p>
+      <w:r>
+        <w:t>Xử lí nhắn tin cho ng khác</w:t>
       </w:r>
       <w:r>
         <w:br w:type="page"/>

</xml_diff>

<commit_message>
Editing friend buttons, added it where user show up in member group, notify, suggest
</commit_message>
<xml_diff>
--- a/public/data_collection.docx
+++ b/public/data_collection.docx
@@ -1,6 +1,6 @@
 
 <file path=word/document.xml><?xml version="1.0" encoding="utf-8"?>
-<w:document xmlns:wpc="http://schemas.microsoft.com/office/word/2010/wordprocessingCanvas" xmlns:cx="http://schemas.microsoft.com/office/drawing/2014/chartex" xmlns:cx1="http://schemas.microsoft.com/office/drawing/2015/9/8/chartex" xmlns:cx2="http://schemas.microsoft.com/office/drawing/2015/10/21/chartex" xmlns:cx3="http://schemas.microsoft.com/office/drawing/2016/5/9/chartex" xmlns:cx4="http://schemas.microsoft.com/office/drawing/2016/5/10/chartex" xmlns:cx5="http://schemas.microsoft.com/office/drawing/2016/5/11/chartex" xmlns:cx6="http://schemas.microsoft.com/office/drawing/2016/5/12/chartex" xmlns:cx7="http://schemas.microsoft.com/office/drawing/2016/5/13/chartex" xmlns:cx8="http://schemas.microsoft.com/office/drawing/2016/5/14/chartex" xmlns:mc="http://schemas.openxmlformats.org/markup-compatibility/2006" xmlns:aink="http://schemas.microsoft.com/office/drawing/2016/ink" xmlns:am3d="http://schemas.microsoft.com/office/drawing/2017/model3d" xmlns:o="urn:schemas-microsoft-com:office:office" xmlns:oel="http://schemas.microsoft.com/office/2019/extlst" xmlns:r="http://schemas.openxmlformats.org/officeDocument/2006/relationships" xmlns:m="http://schemas.openxmlformats.org/officeDocument/2006/math" xmlns:v="urn:schemas-microsoft-com:vml" xmlns:wp14="http://schemas.microsoft.com/office/word/2010/wordprocessingDrawing" xmlns:wp="http://schemas.openxmlformats.org/drawingml/2006/wordprocessingDrawing" xmlns:w10="urn:schemas-microsoft-com:office:word" xmlns:w="http://schemas.openxmlformats.org/wordprocessingml/2006/main" xmlns:w14="http://schemas.microsoft.com/office/word/2010/wordml" xmlns:w15="http://schemas.microsoft.com/office/word/2012/wordml" xmlns:w16cex="http://schemas.microsoft.com/office/word/2018/wordml/cex" xmlns:w16cid="http://schemas.microsoft.com/office/word/2016/wordml/cid" xmlns:w16="http://schemas.microsoft.com/office/word/2018/wordml" xmlns:w16du="http://schemas.microsoft.com/office/word/2023/wordml/word16du" xmlns:w16sdtdh="http://schemas.microsoft.com/office/word/2020/wordml/sdtdatahash" xmlns:w16se="http://schemas.microsoft.com/office/word/2015/wordml/symex" xmlns:wpg="http://schemas.microsoft.com/office/word/2010/wordprocessingGroup" xmlns:wpi="http://schemas.microsoft.com/office/word/2010/wordprocessingInk" xmlns:wne="http://schemas.microsoft.com/office/word/2006/wordml" xmlns:wps="http://schemas.microsoft.com/office/word/2010/wordprocessingShape" mc:Ignorable="w14 w15 w16se w16cid w16 w16cex w16sdtdh w16du wp14">
+<w:document xmlns:wpc="http://schemas.microsoft.com/office/word/2010/wordprocessingCanvas" xmlns:cx="http://schemas.microsoft.com/office/drawing/2014/chartex" xmlns:cx1="http://schemas.microsoft.com/office/drawing/2015/9/8/chartex" xmlns:cx2="http://schemas.microsoft.com/office/drawing/2015/10/21/chartex" xmlns:cx3="http://schemas.microsoft.com/office/drawing/2016/5/9/chartex" xmlns:cx4="http://schemas.microsoft.com/office/drawing/2016/5/10/chartex" xmlns:cx5="http://schemas.microsoft.com/office/drawing/2016/5/11/chartex" xmlns:cx6="http://schemas.microsoft.com/office/drawing/2016/5/12/chartex" xmlns:cx7="http://schemas.microsoft.com/office/drawing/2016/5/13/chartex" xmlns:cx8="http://schemas.microsoft.com/office/drawing/2016/5/14/chartex" xmlns:mc="http://schemas.openxmlformats.org/markup-compatibility/2006" xmlns:aink="http://schemas.microsoft.com/office/drawing/2016/ink" xmlns:am3d="http://schemas.microsoft.com/office/drawing/2017/model3d" xmlns:o="urn:schemas-microsoft-com:office:office" xmlns:r="http://schemas.openxmlformats.org/officeDocument/2006/relationships" xmlns:m="http://schemas.openxmlformats.org/officeDocument/2006/math" xmlns:v="urn:schemas-microsoft-com:vml" xmlns:wp14="http://schemas.microsoft.com/office/word/2010/wordprocessingDrawing" xmlns:wp="http://schemas.openxmlformats.org/drawingml/2006/wordprocessingDrawing" xmlns:w10="urn:schemas-microsoft-com:office:word" xmlns:w="http://schemas.openxmlformats.org/wordprocessingml/2006/main" xmlns:w14="http://schemas.microsoft.com/office/word/2010/wordml" xmlns:w15="http://schemas.microsoft.com/office/word/2012/wordml" xmlns:w16cex="http://schemas.microsoft.com/office/word/2018/wordml/cex" xmlns:w16cid="http://schemas.microsoft.com/office/word/2016/wordml/cid" xmlns:w16="http://schemas.microsoft.com/office/word/2018/wordml" xmlns:w16sdtdh="http://schemas.microsoft.com/office/word/2020/wordml/sdtdatahash" xmlns:w16se="http://schemas.microsoft.com/office/word/2015/wordml/symex" xmlns:wpg="http://schemas.microsoft.com/office/word/2010/wordprocessingGroup" xmlns:wpi="http://schemas.microsoft.com/office/word/2010/wordprocessingInk" xmlns:wne="http://schemas.microsoft.com/office/word/2006/wordml" xmlns:wps="http://schemas.microsoft.com/office/word/2010/wordprocessingShape" mc:Ignorable="w14 w15 w16se w16cid w16 w16cex w16sdtdh wp14">
   <w:body>
     <w:p>
       <w:r>
@@ -2388,6 +2388,13 @@
     <w:p>
       <w:r>
         <w:t>Friend Request….</w:t>
+      </w:r>
+    </w:p>
+    <w:p/>
+    <w:p/>
+    <w:p>
+      <w:r>
+        <w:t>Deploy not cai noti, timesinceFriend, description show?</w:t>
       </w:r>
     </w:p>
     <w:p/>
@@ -2549,7 +2556,7 @@
 </file>
 
 <file path=word/numbering.xml><?xml version="1.0" encoding="utf-8"?>
-<w:numbering xmlns:wpc="http://schemas.microsoft.com/office/word/2010/wordprocessingCanvas" xmlns:cx="http://schemas.microsoft.com/office/drawing/2014/chartex" xmlns:cx1="http://schemas.microsoft.com/office/drawing/2015/9/8/chartex" xmlns:cx2="http://schemas.microsoft.com/office/drawing/2015/10/21/chartex" xmlns:cx3="http://schemas.microsoft.com/office/drawing/2016/5/9/chartex" xmlns:cx4="http://schemas.microsoft.com/office/drawing/2016/5/10/chartex" xmlns:cx5="http://schemas.microsoft.com/office/drawing/2016/5/11/chartex" xmlns:cx6="http://schemas.microsoft.com/office/drawing/2016/5/12/chartex" xmlns:cx7="http://schemas.microsoft.com/office/drawing/2016/5/13/chartex" xmlns:cx8="http://schemas.microsoft.com/office/drawing/2016/5/14/chartex" xmlns:mc="http://schemas.openxmlformats.org/markup-compatibility/2006" xmlns:aink="http://schemas.microsoft.com/office/drawing/2016/ink" xmlns:am3d="http://schemas.microsoft.com/office/drawing/2017/model3d" xmlns:o="urn:schemas-microsoft-com:office:office" xmlns:oel="http://schemas.microsoft.com/office/2019/extlst" xmlns:r="http://schemas.openxmlformats.org/officeDocument/2006/relationships" xmlns:m="http://schemas.openxmlformats.org/officeDocument/2006/math" xmlns:v="urn:schemas-microsoft-com:vml" xmlns:wp14="http://schemas.microsoft.com/office/word/2010/wordprocessingDrawing" xmlns:wp="http://schemas.openxmlformats.org/drawingml/2006/wordprocessingDrawing" xmlns:w10="urn:schemas-microsoft-com:office:word" xmlns:w="http://schemas.openxmlformats.org/wordprocessingml/2006/main" xmlns:w14="http://schemas.microsoft.com/office/word/2010/wordml" xmlns:w15="http://schemas.microsoft.com/office/word/2012/wordml" xmlns:w16cex="http://schemas.microsoft.com/office/word/2018/wordml/cex" xmlns:w16cid="http://schemas.microsoft.com/office/word/2016/wordml/cid" xmlns:w16="http://schemas.microsoft.com/office/word/2018/wordml" xmlns:w16du="http://schemas.microsoft.com/office/word/2023/wordml/word16du" xmlns:w16sdtdh="http://schemas.microsoft.com/office/word/2020/wordml/sdtdatahash" xmlns:w16se="http://schemas.microsoft.com/office/word/2015/wordml/symex" xmlns:wpg="http://schemas.microsoft.com/office/word/2010/wordprocessingGroup" xmlns:wpi="http://schemas.microsoft.com/office/word/2010/wordprocessingInk" xmlns:wne="http://schemas.microsoft.com/office/word/2006/wordml" xmlns:wps="http://schemas.microsoft.com/office/word/2010/wordprocessingShape" mc:Ignorable="w14 w15 w16se w16cid w16 w16cex w16sdtdh w16du wp14">
+<w:numbering xmlns:wpc="http://schemas.microsoft.com/office/word/2010/wordprocessingCanvas" xmlns:cx="http://schemas.microsoft.com/office/drawing/2014/chartex" xmlns:cx1="http://schemas.microsoft.com/office/drawing/2015/9/8/chartex" xmlns:cx2="http://schemas.microsoft.com/office/drawing/2015/10/21/chartex" xmlns:cx3="http://schemas.microsoft.com/office/drawing/2016/5/9/chartex" xmlns:cx4="http://schemas.microsoft.com/office/drawing/2016/5/10/chartex" xmlns:cx5="http://schemas.microsoft.com/office/drawing/2016/5/11/chartex" xmlns:cx6="http://schemas.microsoft.com/office/drawing/2016/5/12/chartex" xmlns:cx7="http://schemas.microsoft.com/office/drawing/2016/5/13/chartex" xmlns:cx8="http://schemas.microsoft.com/office/drawing/2016/5/14/chartex" xmlns:mc="http://schemas.openxmlformats.org/markup-compatibility/2006" xmlns:aink="http://schemas.microsoft.com/office/drawing/2016/ink" xmlns:am3d="http://schemas.microsoft.com/office/drawing/2017/model3d" xmlns:o="urn:schemas-microsoft-com:office:office" xmlns:r="http://schemas.openxmlformats.org/officeDocument/2006/relationships" xmlns:m="http://schemas.openxmlformats.org/officeDocument/2006/math" xmlns:v="urn:schemas-microsoft-com:vml" xmlns:wp14="http://schemas.microsoft.com/office/word/2010/wordprocessingDrawing" xmlns:wp="http://schemas.openxmlformats.org/drawingml/2006/wordprocessingDrawing" xmlns:w10="urn:schemas-microsoft-com:office:word" xmlns:w="http://schemas.openxmlformats.org/wordprocessingml/2006/main" xmlns:w14="http://schemas.microsoft.com/office/word/2010/wordml" xmlns:w15="http://schemas.microsoft.com/office/word/2012/wordml" xmlns:w16cex="http://schemas.microsoft.com/office/word/2018/wordml/cex" xmlns:w16cid="http://schemas.microsoft.com/office/word/2016/wordml/cid" xmlns:w16="http://schemas.microsoft.com/office/word/2018/wordml" xmlns:w16sdtdh="http://schemas.microsoft.com/office/word/2020/wordml/sdtdatahash" xmlns:w16se="http://schemas.microsoft.com/office/word/2015/wordml/symex" xmlns:wpg="http://schemas.microsoft.com/office/word/2010/wordprocessingGroup" xmlns:wpi="http://schemas.microsoft.com/office/word/2010/wordprocessingInk" xmlns:wne="http://schemas.microsoft.com/office/word/2006/wordml" xmlns:wps="http://schemas.microsoft.com/office/word/2010/wordprocessingShape" mc:Ignorable="w14 w15 w16se w16cid w16 w16cex w16sdtdh wp14">
   <w:abstractNum w:abstractNumId="0" w15:restartNumberingAfterBreak="0">
     <w:nsid w:val="04E27F16"/>
     <w:multiLevelType w:val="hybridMultilevel"/>
@@ -3113,26 +3120,26 @@
       </w:rPr>
     </w:lvl>
   </w:abstractNum>
-  <w:num w:numId="1" w16cid:durableId="1996568973">
+  <w:num w:numId="1">
     <w:abstractNumId w:val="0"/>
   </w:num>
-  <w:num w:numId="2" w16cid:durableId="356662571">
+  <w:num w:numId="2">
     <w:abstractNumId w:val="2"/>
   </w:num>
-  <w:num w:numId="3" w16cid:durableId="312106922">
+  <w:num w:numId="3">
     <w:abstractNumId w:val="3"/>
   </w:num>
-  <w:num w:numId="4" w16cid:durableId="1348099933">
+  <w:num w:numId="4">
     <w:abstractNumId w:val="1"/>
   </w:num>
-  <w:num w:numId="5" w16cid:durableId="112679700">
+  <w:num w:numId="5">
     <w:abstractNumId w:val="4"/>
   </w:num>
 </w:numbering>
 </file>
 
 <file path=word/styles.xml><?xml version="1.0" encoding="utf-8"?>
-<w:styles xmlns:mc="http://schemas.openxmlformats.org/markup-compatibility/2006" xmlns:r="http://schemas.openxmlformats.org/officeDocument/2006/relationships" xmlns:w="http://schemas.openxmlformats.org/wordprocessingml/2006/main" xmlns:w14="http://schemas.microsoft.com/office/word/2010/wordml" xmlns:w15="http://schemas.microsoft.com/office/word/2012/wordml" xmlns:w16cex="http://schemas.microsoft.com/office/word/2018/wordml/cex" xmlns:w16cid="http://schemas.microsoft.com/office/word/2016/wordml/cid" xmlns:w16="http://schemas.microsoft.com/office/word/2018/wordml" xmlns:w16du="http://schemas.microsoft.com/office/word/2023/wordml/word16du" xmlns:w16sdtdh="http://schemas.microsoft.com/office/word/2020/wordml/sdtdatahash" xmlns:w16se="http://schemas.microsoft.com/office/word/2015/wordml/symex" mc:Ignorable="w14 w15 w16se w16cid w16 w16cex w16sdtdh w16du">
+<w:styles xmlns:mc="http://schemas.openxmlformats.org/markup-compatibility/2006" xmlns:r="http://schemas.openxmlformats.org/officeDocument/2006/relationships" xmlns:w="http://schemas.openxmlformats.org/wordprocessingml/2006/main" xmlns:w14="http://schemas.microsoft.com/office/word/2010/wordml" xmlns:w15="http://schemas.microsoft.com/office/word/2012/wordml" xmlns:w16cex="http://schemas.microsoft.com/office/word/2018/wordml/cex" xmlns:w16cid="http://schemas.microsoft.com/office/word/2016/wordml/cid" xmlns:w16="http://schemas.microsoft.com/office/word/2018/wordml" xmlns:w16sdtdh="http://schemas.microsoft.com/office/word/2020/wordml/sdtdatahash" xmlns:w16se="http://schemas.microsoft.com/office/word/2015/wordml/symex" mc:Ignorable="w14 w15 w16se w16cid w16 w16cex w16sdtdh">
   <w:docDefaults>
     <w:rPrDefault>
       <w:rPr>

</xml_diff>

<commit_message>
add description of friendrequest noti on UI
</commit_message>
<xml_diff>
--- a/public/data_collection.docx
+++ b/public/data_collection.docx
@@ -2224,15 +2224,6 @@
     <w:p/>
     <w:p>
       <w:r>
-        <w:t>Xử lí nhắn tin cho ng khác</w:t>
-      </w:r>
-      <w:r>
-        <w:br w:type="page"/>
-      </w:r>
-    </w:p>
-    <w:p>
-      <w:r>
-        <w:lastRenderedPageBreak/>
         <w:t>Algolia Full Text Search</w:t>
       </w:r>
       <w:r>
@@ -2387,17 +2378,10 @@
     </w:p>
     <w:p>
       <w:r>
+        <w:lastRenderedPageBreak/>
         <w:t>Friend Request….</w:t>
       </w:r>
     </w:p>
-    <w:p/>
-    <w:p/>
-    <w:p>
-      <w:r>
-        <w:t>Deploy not cai noti, timesinceFriend, description show?</w:t>
-      </w:r>
-    </w:p>
-    <w:p/>
     <w:p/>
     <w:p/>
     <w:p/>

</xml_diff>

<commit_message>
update for afternoon report
</commit_message>
<xml_diff>
--- a/public/data_collection.docx
+++ b/public/data_collection.docx
@@ -2382,6 +2382,56 @@
         <w:t>Friend Request….</w:t>
       </w:r>
     </w:p>
+    <w:p/>
+    <w:p/>
+    <w:p/>
+    <w:p/>
+    <w:p>
+      <w:r>
+        <w:t>Group: Member, join, post, description, leave, admin</w:t>
+      </w:r>
+    </w:p>
+    <w:p>
+      <w:r>
+        <w:t>Hashtag page</w:t>
+      </w:r>
+    </w:p>
+    <w:p>
+      <w:r>
+        <w:t>Like</w:t>
+      </w:r>
+    </w:p>
+    <w:p>
+      <w:r>
+        <w:t>Activityt</w:t>
+      </w:r>
+    </w:p>
+    <w:p>
+      <w:r>
+        <w:t>Map</w:t>
+      </w:r>
+    </w:p>
+    <w:p>
+      <w:r>
+        <w:t>Noti</w:t>
+      </w:r>
+    </w:p>
+    <w:p>
+      <w:r>
+        <w:t>Fulltextsearch</w:t>
+      </w:r>
+    </w:p>
+    <w:p>
+      <w:r>
+        <w:t>Label img</w:t>
+      </w:r>
+    </w:p>
+    <w:p>
+      <w:r>
+        <w:t>Friend</w:t>
+      </w:r>
+    </w:p>
+    <w:p/>
     <w:p/>
     <w:p/>
     <w:p/>

</xml_diff>

<commit_message>
some question about recommend algo
</commit_message>
<xml_diff>
--- a/public/data_collection.docx
+++ b/public/data_collection.docx
@@ -2262,6 +2262,9 @@
       <w:r>
         <w:t>Recommend system</w:t>
       </w:r>
+      <w:r>
+        <w:t>Realtime</w:t>
+      </w:r>
     </w:p>
     <w:p>
       <w:r>
@@ -2383,202 +2386,190 @@
       </w:r>
     </w:p>
     <w:p/>
+    <w:p>
+      <w:r>
+        <w:t>Group: Member, join, post, description, leave, admin</w:t>
+      </w:r>
+    </w:p>
+    <w:p>
+      <w:r>
+        <w:t>Hashtag page</w:t>
+      </w:r>
+    </w:p>
+    <w:p>
+      <w:r>
+        <w:t>Like</w:t>
+      </w:r>
+    </w:p>
+    <w:p>
+      <w:r>
+        <w:t>Activityt</w:t>
+      </w:r>
+    </w:p>
+    <w:p>
+      <w:r>
+        <w:t>Map</w:t>
+      </w:r>
+    </w:p>
+    <w:p>
+      <w:r>
+        <w:t>Noti</w:t>
+      </w:r>
+    </w:p>
+    <w:p>
+      <w:r>
+        <w:t>Fulltextsearch</w:t>
+      </w:r>
+    </w:p>
+    <w:p>
+      <w:r>
+        <w:t>Label img</w:t>
+      </w:r>
+    </w:p>
+    <w:p>
+      <w:r>
+        <w:t>Friend</w:t>
+      </w:r>
+    </w:p>
+    <w:p/>
+    <w:p>
+      <w:r>
+        <w:t>KO DÙNG COSINE NỮA</w:t>
+      </w:r>
+    </w:p>
+    <w:p>
+      <w:r>
+        <w:t>Content based filtering</w:t>
+      </w:r>
+      <w:r>
+        <w:t>: Hiểu thêm về cái này</w:t>
+      </w:r>
+    </w:p>
+    <w:p>
+      <w:pPr>
+        <w:pStyle w:val="ListParagraph"/>
+        <w:numPr>
+          <w:ilvl w:val="0"/>
+          <w:numId w:val="3"/>
+        </w:numPr>
+      </w:pPr>
+      <w:r>
+        <w:t>Khi tương tác vs bài viết, làm thế nào để biết nó thích hay nhiều. Gợi ý thêm bao nhiêu bài giống như này? Chẳng lẽ so sánh hết với tất cả bài khác. Có nên track danh sách những ng dùng muốn xem?</w:t>
+      </w:r>
+    </w:p>
+    <w:p>
+      <w:pPr>
+        <w:pStyle w:val="ListParagraph"/>
+        <w:ind w:left="1080"/>
+      </w:pPr>
+    </w:p>
+    <w:p>
+      <w:r>
+        <w:t>Natural Language API for text object detection</w:t>
+      </w:r>
+    </w:p>
+    <w:p/>
+    <w:p>
+      <w:r>
+        <w:t>Khi tạo Group, cũng tạo 1 node Group trên neo4j</w:t>
+      </w:r>
+    </w:p>
+    <w:p>
+      <w:r>
+        <w:t>Tạo post trên neo4j</w:t>
+      </w:r>
+      <w:r>
+        <w:t>:</w:t>
+      </w:r>
+    </w:p>
+    <w:p>
+      <w:pPr>
+        <w:pStyle w:val="ListParagraph"/>
+        <w:numPr>
+          <w:ilvl w:val="0"/>
+          <w:numId w:val="3"/>
+        </w:numPr>
+      </w:pPr>
+      <w:r>
+        <w:t>Append tag của post với labels của image</w:t>
+      </w:r>
+    </w:p>
+    <w:p>
+      <w:r>
+        <w:t>Đồng bộ user liked lên neo4j</w:t>
+      </w:r>
+    </w:p>
+    <w:p>
+      <w:r>
+        <w:t xml:space="preserve">Các mối quan hệ: </w:t>
+      </w:r>
+    </w:p>
+    <w:p>
+      <w:r>
+        <w:t>Group -&gt; create -&gt; post</w:t>
+      </w:r>
+    </w:p>
+    <w:p>
+      <w:r>
+        <w:t xml:space="preserve">User -&gt; </w:t>
+      </w:r>
+      <w:r>
+        <w:t>in</w:t>
+      </w:r>
+      <w:r>
+        <w:t xml:space="preserve"> -&gt; group</w:t>
+      </w:r>
+    </w:p>
+    <w:p>
+      <w:r>
+        <w:t xml:space="preserve">user -&gt; </w:t>
+      </w:r>
+      <w:r>
+        <w:t>write</w:t>
+      </w:r>
+      <w:r>
+        <w:t xml:space="preserve"> -&gt; post</w:t>
+      </w:r>
+    </w:p>
+    <w:p>
+      <w:r>
+        <w:t>User &lt;-&gt; friend &lt;-&gt; user</w:t>
+      </w:r>
+    </w:p>
+    <w:p/>
+    <w:p>
+      <w:r>
+        <w:t>Affinity – Weight – Decay?</w:t>
+      </w:r>
+      <w:r>
+        <w:t xml:space="preserve"> Nên track cái này như nào ? onTrigger hay https callable</w:t>
+      </w:r>
+    </w:p>
     <w:p/>
     <w:p/>
     <w:p/>
     <w:p>
       <w:r>
-        <w:t>Group: Member, join, post, description, leave, admin</w:t>
-      </w:r>
-    </w:p>
-    <w:p>
-      <w:r>
-        <w:t>Hashtag page</w:t>
-      </w:r>
-    </w:p>
-    <w:p>
-      <w:r>
-        <w:t>Like</w:t>
-      </w:r>
-    </w:p>
-    <w:p>
-      <w:r>
-        <w:t>Activityt</w:t>
-      </w:r>
-    </w:p>
-    <w:p>
-      <w:r>
-        <w:t>Map</w:t>
-      </w:r>
-    </w:p>
-    <w:p>
-      <w:r>
-        <w:t>Noti</w:t>
-      </w:r>
-    </w:p>
-    <w:p>
-      <w:r>
-        <w:t>Fulltextsearch</w:t>
-      </w:r>
-    </w:p>
-    <w:p>
-      <w:r>
-        <w:t>Label img</w:t>
-      </w:r>
-    </w:p>
-    <w:p>
-      <w:r>
-        <w:t>Friend</w:t>
-      </w:r>
-    </w:p>
-    <w:p/>
-    <w:p/>
-    <w:p/>
-    <w:p/>
-    <w:p>
-      <w:pPr>
-        <w:rPr>
-          <w:b/>
-          <w:bCs/>
-          <w:i/>
-          <w:iCs/>
-        </w:rPr>
-      </w:pPr>
-      <w:r>
-        <w:rPr>
-          <w:b/>
-          <w:bCs/>
-          <w:i/>
-          <w:iCs/>
-        </w:rPr>
-        <w:br w:type="page"/>
-      </w:r>
-    </w:p>
-    <w:p>
-      <w:pPr>
-        <w:rPr>
-          <w:b/>
-          <w:bCs/>
-          <w:i/>
-          <w:iCs/>
-        </w:rPr>
-      </w:pPr>
-      <w:r>
-        <w:rPr>
-          <w:b/>
-          <w:bCs/>
-          <w:i/>
-          <w:iCs/>
-        </w:rPr>
-        <w:lastRenderedPageBreak/>
-        <w:t>recommend</w:t>
-      </w:r>
-    </w:p>
-    <w:p>
-      <w:r>
-        <w:t>So here is our data structure</w:t>
-      </w:r>
-    </w:p>
-    <w:p/>
-    <w:p>
-      <w:r>
-        <w:t>posts(Collection) --postid(document)</w:t>
-      </w:r>
-    </w:p>
-    <w:p/>
-    <w:p>
-      <w:r>
-        <w:t>Title.</w:t>
-      </w:r>
-    </w:p>
-    <w:p>
-      <w:r>
-        <w:t>Description.</w:t>
-      </w:r>
-    </w:p>
-    <w:p>
-      <w:r>
-        <w:t>Image.</w:t>
-      </w:r>
-    </w:p>
-    <w:p>
-      <w:r>
-        <w:t>timestamp.</w:t>
-      </w:r>
-    </w:p>
-    <w:p>
-      <w:r>
-        <w:t>priority</w:t>
-      </w:r>
-    </w:p>
-    <w:p>
-      <w:r>
-        <w:t>This is a simple post structure with basic details. You can see I have added a Priority field. This field will do the magic.</w:t>
-      </w:r>
-    </w:p>
-    <w:p/>
-    <w:p>
-      <w:r>
-        <w:t>How to use Priority.</w:t>
-      </w:r>
-    </w:p>
-    <w:p/>
-    <w:p>
-      <w:r>
-        <w:t>We should query the posts that start with the higher priority and ends with lower priority.</w:t>
-      </w:r>
-    </w:p>
-    <w:p>
-      <w:r>
-        <w:t>When a user posts a new Post. Assign the current timestamp as the default priority.</w:t>
-      </w:r>
-    </w:p>
-    <w:p>
-      <w:r>
-        <w:t>When the user upvotes (Likes) a post increase the priority by 1 minute(60000 milliseconds)</w:t>
-      </w:r>
-    </w:p>
-    <w:p>
-      <w:r>
-        <w:t>When the user downvotes (Dislike) a post decrease the priority by 1 minute (60000 ms)</w:t>
-      </w:r>
-    </w:p>
-    <w:p>
-      <w:r>
-        <w:t>You can reset the priority every 24 hours. If you start browsing the feed today morning you will see posts with the last 24 hours in past. Once the 24-hour duration reached you can reset the priority to the present time. The 24-hour limit can be changed according to your needs. You may want to reset the limit every 15 min. because in every 15 min 100s of new posts might have added. This limit will ensure the repetition of content in the feed.</w:t>
-      </w:r>
-    </w:p>
-    <w:p>
-      <w:r>
-        <w:t>So when you start scrolling the feed you will get all the trending posts first then lower priority posts later. If you post a post today and people start upvoting it. It will get an increased lifetime, thus overpowers the poor content and when you downvote it, it will push down the post as long as users will not reach it.</w:t>
-      </w:r>
-    </w:p>
-    <w:p/>
-    <w:p>
-      <w:r>
-        <w:t>Using timestamp as a priority because the old posts should lose priority with time. Even the trending posts today should lose the priority tomorrow.</w:t>
-      </w:r>
-    </w:p>
-    <w:p/>
-    <w:p>
-      <w:r>
-        <w:t>Things to consider:</w:t>
-      </w:r>
-    </w:p>
-    <w:p/>
-    <w:p>
-      <w:r>
-        <w:t>The lifetime can vary according to your needs. The bigger the user base. You should lower the lifetime value. because if a post posted today is upvoted by 10,000 users it trends 6.9 days in the future. And if there are more than 100 posts that have been upvoted by more than 10,000 users then you will never get to see a new post in those 6.9 days. So a trending post should hardly last a day or two.</w:t>
-      </w:r>
-    </w:p>
-    <w:p/>
-    <w:p>
-      <w:r>
-        <w:t>So in this case you can give 10 seconds lifetime, it will give 1.1 day lifetime for 10,000 upvotes.</w:t>
-      </w:r>
-    </w:p>
-    <w:p/>
-    <w:p/>
+        <w:t xml:space="preserve">Tính </w:t>
+      </w:r>
+      <w:r>
+        <w:t>Jaccard</w:t>
+      </w:r>
+      <w:r>
+        <w:t xml:space="preserve"> với bạn bè để đề xuất group</w:t>
+      </w:r>
+    </w:p>
+    <w:p>
+      <w:r>
+        <w:t xml:space="preserve">Tính </w:t>
+      </w:r>
+      <w:r>
+        <w:t>Jaccard</w:t>
+      </w:r>
+      <w:r>
+        <w:t xml:space="preserve"> với người lạ để đề xuất kết bạn</w:t>
+      </w:r>
+    </w:p>
     <w:sectPr>
       <w:pgSz w:w="12240" w:h="15840"/>
       <w:pgMar w:top="1134" w:right="1134" w:bottom="1134" w:left="1701" w:header="720" w:footer="720" w:gutter="0"/>

</xml_diff>

<commit_message>
work to do about recommend
</commit_message>
<xml_diff>
--- a/public/data_collection.docx
+++ b/public/data_collection.docx
@@ -2434,11 +2434,6 @@
     <w:p/>
     <w:p>
       <w:r>
-        <w:t>KO DÙNG COSINE NỮA</w:t>
-      </w:r>
-    </w:p>
-    <w:p>
-      <w:r>
         <w:t>Content based filtering</w:t>
       </w:r>
       <w:r>
@@ -2458,6 +2453,11 @@
       </w:r>
     </w:p>
     <w:p>
+      <w:r>
+        <w:t>https://viblo.asia/p/distance-measure-trong-machine-learning-ByEZkopYZQ0#_5-cosine-similarity-5</w:t>
+      </w:r>
+    </w:p>
+    <w:p>
       <w:pPr>
         <w:pStyle w:val="ListParagraph"/>
         <w:ind w:left="1080"/>
@@ -2468,106 +2468,51 @@
         <w:t>Natural Language API for text object detection</w:t>
       </w:r>
     </w:p>
+    <w:p>
+      <w:hyperlink r:id="rId12" w:history="1">
+        <w:r>
+          <w:rPr>
+            <w:rStyle w:val="Hyperlink"/>
+          </w:rPr>
+          <w:t>https://colab.research.google.com/github/JohnSnowLabs/spark-nlp-workshop/blob/master/tutorials/streamlit_notebooks/SENTENCE_SIMILARITY.ipynb</w:t>
+        </w:r>
+      </w:hyperlink>
+    </w:p>
+    <w:p>
+      <w:hyperlink r:id="rId13" w:history="1">
+        <w:r>
+          <w:rPr>
+            <w:rStyle w:val="Hyperlink"/>
+          </w:rPr>
+          <w:t>https://microsoft.github.io/nlp-recipes/examples/sentence_similarity/#:~:text=Sentence%20similarity%20or%20semantic%20textual,%2C%20search%2C%20and%20matching%20applications</w:t>
+        </w:r>
+      </w:hyperlink>
+      <w:r>
+        <w:t>.</w:t>
+      </w:r>
+    </w:p>
+    <w:p>
+      <w:hyperlink r:id="rId14" w:history="1">
+        <w:r>
+          <w:rPr>
+            <w:rStyle w:val="Hyperlink"/>
+          </w:rPr>
+          <w:t>https://viblo.asia/p/word-embedding-tim-hieu-khai-niem-co-ban-trong-nlp-1Je5E93G5nL</w:t>
+        </w:r>
+      </w:hyperlink>
+    </w:p>
+    <w:p>
+      <w:r>
+        <w:t>Nếu có thể chuyển thành text vector -&gt; dùng cosine similarity</w:t>
+      </w:r>
+    </w:p>
     <w:p/>
     <w:p>
       <w:r>
-        <w:t>Khi tạo Group, cũng tạo 1 node Group trên neo4j</w:t>
-      </w:r>
-    </w:p>
-    <w:p>
-      <w:r>
-        <w:t>Tạo post trên neo4j</w:t>
-      </w:r>
-      <w:r>
-        <w:t>:</w:t>
-      </w:r>
-    </w:p>
-    <w:p>
-      <w:pPr>
-        <w:pStyle w:val="ListParagraph"/>
-        <w:numPr>
-          <w:ilvl w:val="0"/>
-          <w:numId w:val="3"/>
-        </w:numPr>
-      </w:pPr>
-      <w:r>
-        <w:t>Append tag của post với labels của image</w:t>
-      </w:r>
-    </w:p>
-    <w:p>
-      <w:r>
-        <w:t>Đồng bộ user liked lên neo4j</w:t>
-      </w:r>
-    </w:p>
-    <w:p>
-      <w:r>
-        <w:t xml:space="preserve">Các mối quan hệ: </w:t>
-      </w:r>
-    </w:p>
-    <w:p>
-      <w:r>
-        <w:t>Group -&gt; create -&gt; post</w:t>
-      </w:r>
-    </w:p>
-    <w:p>
-      <w:r>
-        <w:t xml:space="preserve">User -&gt; </w:t>
-      </w:r>
-      <w:r>
-        <w:t>in</w:t>
-      </w:r>
-      <w:r>
-        <w:t xml:space="preserve"> -&gt; group</w:t>
-      </w:r>
-    </w:p>
-    <w:p>
-      <w:r>
-        <w:t xml:space="preserve">user -&gt; </w:t>
-      </w:r>
-      <w:r>
-        <w:t>write</w:t>
-      </w:r>
-      <w:r>
-        <w:t xml:space="preserve"> -&gt; post</w:t>
-      </w:r>
-    </w:p>
-    <w:p>
-      <w:r>
-        <w:t>User &lt;-&gt; friend &lt;-&gt; user</w:t>
-      </w:r>
-    </w:p>
-    <w:p/>
-    <w:p>
-      <w:r>
         <w:t>Affinity – Weight – Decay?</w:t>
       </w:r>
       <w:r>
         <w:t xml:space="preserve"> Nên track cái này như nào ? onTrigger hay https callable</w:t>
-      </w:r>
-    </w:p>
-    <w:p/>
-    <w:p/>
-    <w:p/>
-    <w:p>
-      <w:r>
-        <w:t xml:space="preserve">Tính </w:t>
-      </w:r>
-      <w:r>
-        <w:t>Jaccard</w:t>
-      </w:r>
-      <w:r>
-        <w:t xml:space="preserve"> với bạn bè để đề xuất group</w:t>
-      </w:r>
-    </w:p>
-    <w:p>
-      <w:r>
-        <w:t xml:space="preserve">Tính </w:t>
-      </w:r>
-      <w:r>
-        <w:t>Jaccard</w:t>
-      </w:r>
-      <w:r>
-        <w:t xml:space="preserve"> với người lạ để đề xuất kết bạn</w:t>
       </w:r>
     </w:p>
     <w:sectPr>
@@ -3605,7 +3550,6 @@
     <w:name w:val="Hyperlink"/>
     <w:basedOn w:val="DefaultParagraphFont"/>
     <w:uiPriority w:val="99"/>
-    <w:semiHidden/>
     <w:unhideWhenUsed/>
     <w:rsid w:val="00E36ED3"/>
     <w:rPr>
@@ -3623,6 +3567,18 @@
     <w:rPr>
       <w:color w:val="954F72" w:themeColor="followedHyperlink"/>
       <w:u w:val="single"/>
+    </w:rPr>
+  </w:style>
+  <w:style w:type="character" w:styleId="UnresolvedMention">
+    <w:name w:val="Unresolved Mention"/>
+    <w:basedOn w:val="DefaultParagraphFont"/>
+    <w:uiPriority w:val="99"/>
+    <w:semiHidden/>
+    <w:unhideWhenUsed/>
+    <w:rsid w:val="001F402F"/>
+    <w:rPr>
+      <w:color w:val="605E5C"/>
+      <w:shd w:val="clear" w:color="auto" w:fill="E1DFDD"/>
     </w:rPr>
   </w:style>
 </w:styles>

</xml_diff>

<commit_message>
Sync data to neo4j: group, member, post, user activity
</commit_message>
<xml_diff>
--- a/public/data_collection.docx
+++ b/public/data_collection.docx
@@ -1,6 +1,6 @@
 
 <file path=word/document.xml><?xml version="1.0" encoding="utf-8"?>
-<w:document xmlns:wpc="http://schemas.microsoft.com/office/word/2010/wordprocessingCanvas" xmlns:cx="http://schemas.microsoft.com/office/drawing/2014/chartex" xmlns:cx1="http://schemas.microsoft.com/office/drawing/2015/9/8/chartex" xmlns:cx2="http://schemas.microsoft.com/office/drawing/2015/10/21/chartex" xmlns:cx3="http://schemas.microsoft.com/office/drawing/2016/5/9/chartex" xmlns:cx4="http://schemas.microsoft.com/office/drawing/2016/5/10/chartex" xmlns:cx5="http://schemas.microsoft.com/office/drawing/2016/5/11/chartex" xmlns:cx6="http://schemas.microsoft.com/office/drawing/2016/5/12/chartex" xmlns:cx7="http://schemas.microsoft.com/office/drawing/2016/5/13/chartex" xmlns:cx8="http://schemas.microsoft.com/office/drawing/2016/5/14/chartex" xmlns:mc="http://schemas.openxmlformats.org/markup-compatibility/2006" xmlns:aink="http://schemas.microsoft.com/office/drawing/2016/ink" xmlns:am3d="http://schemas.microsoft.com/office/drawing/2017/model3d" xmlns:o="urn:schemas-microsoft-com:office:office" xmlns:r="http://schemas.openxmlformats.org/officeDocument/2006/relationships" xmlns:m="http://schemas.openxmlformats.org/officeDocument/2006/math" xmlns:v="urn:schemas-microsoft-com:vml" xmlns:wp14="http://schemas.microsoft.com/office/word/2010/wordprocessingDrawing" xmlns:wp="http://schemas.openxmlformats.org/drawingml/2006/wordprocessingDrawing" xmlns:w10="urn:schemas-microsoft-com:office:word" xmlns:w="http://schemas.openxmlformats.org/wordprocessingml/2006/main" xmlns:w14="http://schemas.microsoft.com/office/word/2010/wordml" xmlns:w15="http://schemas.microsoft.com/office/word/2012/wordml" xmlns:w16cex="http://schemas.microsoft.com/office/word/2018/wordml/cex" xmlns:w16cid="http://schemas.microsoft.com/office/word/2016/wordml/cid" xmlns:w16="http://schemas.microsoft.com/office/word/2018/wordml" xmlns:w16sdtdh="http://schemas.microsoft.com/office/word/2020/wordml/sdtdatahash" xmlns:w16se="http://schemas.microsoft.com/office/word/2015/wordml/symex" xmlns:wpg="http://schemas.microsoft.com/office/word/2010/wordprocessingGroup" xmlns:wpi="http://schemas.microsoft.com/office/word/2010/wordprocessingInk" xmlns:wne="http://schemas.microsoft.com/office/word/2006/wordml" xmlns:wps="http://schemas.microsoft.com/office/word/2010/wordprocessingShape" mc:Ignorable="w14 w15 w16se w16cid w16 w16cex w16sdtdh wp14">
+<w:document xmlns:wpc="http://schemas.microsoft.com/office/word/2010/wordprocessingCanvas" xmlns:cx="http://schemas.microsoft.com/office/drawing/2014/chartex" xmlns:cx1="http://schemas.microsoft.com/office/drawing/2015/9/8/chartex" xmlns:cx2="http://schemas.microsoft.com/office/drawing/2015/10/21/chartex" xmlns:cx3="http://schemas.microsoft.com/office/drawing/2016/5/9/chartex" xmlns:cx4="http://schemas.microsoft.com/office/drawing/2016/5/10/chartex" xmlns:cx5="http://schemas.microsoft.com/office/drawing/2016/5/11/chartex" xmlns:cx6="http://schemas.microsoft.com/office/drawing/2016/5/12/chartex" xmlns:cx7="http://schemas.microsoft.com/office/drawing/2016/5/13/chartex" xmlns:cx8="http://schemas.microsoft.com/office/drawing/2016/5/14/chartex" xmlns:mc="http://schemas.openxmlformats.org/markup-compatibility/2006" xmlns:aink="http://schemas.microsoft.com/office/drawing/2016/ink" xmlns:am3d="http://schemas.microsoft.com/office/drawing/2017/model3d" xmlns:o="urn:schemas-microsoft-com:office:office" xmlns:oel="http://schemas.microsoft.com/office/2019/extlst" xmlns:r="http://schemas.openxmlformats.org/officeDocument/2006/relationships" xmlns:m="http://schemas.openxmlformats.org/officeDocument/2006/math" xmlns:v="urn:schemas-microsoft-com:vml" xmlns:wp14="http://schemas.microsoft.com/office/word/2010/wordprocessingDrawing" xmlns:wp="http://schemas.openxmlformats.org/drawingml/2006/wordprocessingDrawing" xmlns:w10="urn:schemas-microsoft-com:office:word" xmlns:w="http://schemas.openxmlformats.org/wordprocessingml/2006/main" xmlns:w14="http://schemas.microsoft.com/office/word/2010/wordml" xmlns:w15="http://schemas.microsoft.com/office/word/2012/wordml" xmlns:w16cex="http://schemas.microsoft.com/office/word/2018/wordml/cex" xmlns:w16cid="http://schemas.microsoft.com/office/word/2016/wordml/cid" xmlns:w16="http://schemas.microsoft.com/office/word/2018/wordml" xmlns:w16du="http://schemas.microsoft.com/office/word/2023/wordml/word16du" xmlns:w16sdtdh="http://schemas.microsoft.com/office/word/2020/wordml/sdtdatahash" xmlns:w16se="http://schemas.microsoft.com/office/word/2015/wordml/symex" xmlns:wpg="http://schemas.microsoft.com/office/word/2010/wordprocessingGroup" xmlns:wpi="http://schemas.microsoft.com/office/word/2010/wordprocessingInk" xmlns:wne="http://schemas.microsoft.com/office/word/2006/wordml" xmlns:wps="http://schemas.microsoft.com/office/word/2010/wordprocessingShape" mc:Ignorable="w14 w15 w16se w16cid w16 w16cex w16sdtdh w16du wp14">
   <w:body>
     <w:p>
       <w:r>
@@ -2224,6 +2224,21 @@
     <w:p/>
     <w:p>
       <w:r>
+        <w:t>Image labeling</w:t>
+      </w:r>
+    </w:p>
+    <w:p>
+      <w:r>
+        <w:t>Text embedding</w:t>
+      </w:r>
+    </w:p>
+    <w:p>
+      <w:r>
+        <w:t>https://cloud.google.com/blog/topics/developers-practitioners/meet-ais-multitool-vector-embeddings</w:t>
+      </w:r>
+    </w:p>
+    <w:p>
+      <w:r>
         <w:t>Algolia Full Text Search</w:t>
       </w:r>
       <w:r>
@@ -2348,6 +2363,7 @@
         </w:numPr>
       </w:pPr>
       <w:r>
+        <w:lastRenderedPageBreak/>
         <w:t>Realtime structure</w:t>
       </w:r>
     </w:p>
@@ -2381,7 +2397,6 @@
     </w:p>
     <w:p>
       <w:r>
-        <w:lastRenderedPageBreak/>
         <w:t>Friend Request….</w:t>
       </w:r>
     </w:p>
@@ -2479,7 +2494,7 @@
       </w:hyperlink>
     </w:p>
     <w:p>
-      <w:hyperlink r:id="rId13" w:history="1">
+      <w:hyperlink r:id="rId13" w:anchor=":~:text=Sentence%20similarity%20or%20semantic%20textual,%2C%20search%2C%20and%20matching%20applications" w:history="1">
         <w:r>
           <w:rPr>
             <w:rStyle w:val="Hyperlink"/>
@@ -2509,6 +2524,7 @@
     <w:p/>
     <w:p>
       <w:r>
+        <w:lastRenderedPageBreak/>
         <w:t>Affinity – Weight – Decay?</w:t>
       </w:r>
       <w:r>
@@ -2526,7 +2542,7 @@
 </file>
 
 <file path=word/numbering.xml><?xml version="1.0" encoding="utf-8"?>
-<w:numbering xmlns:wpc="http://schemas.microsoft.com/office/word/2010/wordprocessingCanvas" xmlns:cx="http://schemas.microsoft.com/office/drawing/2014/chartex" xmlns:cx1="http://schemas.microsoft.com/office/drawing/2015/9/8/chartex" xmlns:cx2="http://schemas.microsoft.com/office/drawing/2015/10/21/chartex" xmlns:cx3="http://schemas.microsoft.com/office/drawing/2016/5/9/chartex" xmlns:cx4="http://schemas.microsoft.com/office/drawing/2016/5/10/chartex" xmlns:cx5="http://schemas.microsoft.com/office/drawing/2016/5/11/chartex" xmlns:cx6="http://schemas.microsoft.com/office/drawing/2016/5/12/chartex" xmlns:cx7="http://schemas.microsoft.com/office/drawing/2016/5/13/chartex" xmlns:cx8="http://schemas.microsoft.com/office/drawing/2016/5/14/chartex" xmlns:mc="http://schemas.openxmlformats.org/markup-compatibility/2006" xmlns:aink="http://schemas.microsoft.com/office/drawing/2016/ink" xmlns:am3d="http://schemas.microsoft.com/office/drawing/2017/model3d" xmlns:o="urn:schemas-microsoft-com:office:office" xmlns:r="http://schemas.openxmlformats.org/officeDocument/2006/relationships" xmlns:m="http://schemas.openxmlformats.org/officeDocument/2006/math" xmlns:v="urn:schemas-microsoft-com:vml" xmlns:wp14="http://schemas.microsoft.com/office/word/2010/wordprocessingDrawing" xmlns:wp="http://schemas.openxmlformats.org/drawingml/2006/wordprocessingDrawing" xmlns:w10="urn:schemas-microsoft-com:office:word" xmlns:w="http://schemas.openxmlformats.org/wordprocessingml/2006/main" xmlns:w14="http://schemas.microsoft.com/office/word/2010/wordml" xmlns:w15="http://schemas.microsoft.com/office/word/2012/wordml" xmlns:w16cex="http://schemas.microsoft.com/office/word/2018/wordml/cex" xmlns:w16cid="http://schemas.microsoft.com/office/word/2016/wordml/cid" xmlns:w16="http://schemas.microsoft.com/office/word/2018/wordml" xmlns:w16sdtdh="http://schemas.microsoft.com/office/word/2020/wordml/sdtdatahash" xmlns:w16se="http://schemas.microsoft.com/office/word/2015/wordml/symex" xmlns:wpg="http://schemas.microsoft.com/office/word/2010/wordprocessingGroup" xmlns:wpi="http://schemas.microsoft.com/office/word/2010/wordprocessingInk" xmlns:wne="http://schemas.microsoft.com/office/word/2006/wordml" xmlns:wps="http://schemas.microsoft.com/office/word/2010/wordprocessingShape" mc:Ignorable="w14 w15 w16se w16cid w16 w16cex w16sdtdh wp14">
+<w:numbering xmlns:wpc="http://schemas.microsoft.com/office/word/2010/wordprocessingCanvas" xmlns:cx="http://schemas.microsoft.com/office/drawing/2014/chartex" xmlns:cx1="http://schemas.microsoft.com/office/drawing/2015/9/8/chartex" xmlns:cx2="http://schemas.microsoft.com/office/drawing/2015/10/21/chartex" xmlns:cx3="http://schemas.microsoft.com/office/drawing/2016/5/9/chartex" xmlns:cx4="http://schemas.microsoft.com/office/drawing/2016/5/10/chartex" xmlns:cx5="http://schemas.microsoft.com/office/drawing/2016/5/11/chartex" xmlns:cx6="http://schemas.microsoft.com/office/drawing/2016/5/12/chartex" xmlns:cx7="http://schemas.microsoft.com/office/drawing/2016/5/13/chartex" xmlns:cx8="http://schemas.microsoft.com/office/drawing/2016/5/14/chartex" xmlns:mc="http://schemas.openxmlformats.org/markup-compatibility/2006" xmlns:aink="http://schemas.microsoft.com/office/drawing/2016/ink" xmlns:am3d="http://schemas.microsoft.com/office/drawing/2017/model3d" xmlns:o="urn:schemas-microsoft-com:office:office" xmlns:oel="http://schemas.microsoft.com/office/2019/extlst" xmlns:r="http://schemas.openxmlformats.org/officeDocument/2006/relationships" xmlns:m="http://schemas.openxmlformats.org/officeDocument/2006/math" xmlns:v="urn:schemas-microsoft-com:vml" xmlns:wp14="http://schemas.microsoft.com/office/word/2010/wordprocessingDrawing" xmlns:wp="http://schemas.openxmlformats.org/drawingml/2006/wordprocessingDrawing" xmlns:w10="urn:schemas-microsoft-com:office:word" xmlns:w="http://schemas.openxmlformats.org/wordprocessingml/2006/main" xmlns:w14="http://schemas.microsoft.com/office/word/2010/wordml" xmlns:w15="http://schemas.microsoft.com/office/word/2012/wordml" xmlns:w16cex="http://schemas.microsoft.com/office/word/2018/wordml/cex" xmlns:w16cid="http://schemas.microsoft.com/office/word/2016/wordml/cid" xmlns:w16="http://schemas.microsoft.com/office/word/2018/wordml" xmlns:w16du="http://schemas.microsoft.com/office/word/2023/wordml/word16du" xmlns:w16sdtdh="http://schemas.microsoft.com/office/word/2020/wordml/sdtdatahash" xmlns:w16se="http://schemas.microsoft.com/office/word/2015/wordml/symex" xmlns:wpg="http://schemas.microsoft.com/office/word/2010/wordprocessingGroup" xmlns:wpi="http://schemas.microsoft.com/office/word/2010/wordprocessingInk" xmlns:wne="http://schemas.microsoft.com/office/word/2006/wordml" xmlns:wps="http://schemas.microsoft.com/office/word/2010/wordprocessingShape" mc:Ignorable="w14 w15 w16se w16cid w16 w16cex w16sdtdh w16du wp14">
   <w:abstractNum w:abstractNumId="0" w15:restartNumberingAfterBreak="0">
     <w:nsid w:val="04E27F16"/>
     <w:multiLevelType w:val="hybridMultilevel"/>
@@ -3090,26 +3106,26 @@
       </w:rPr>
     </w:lvl>
   </w:abstractNum>
-  <w:num w:numId="1">
+  <w:num w:numId="1" w16cid:durableId="1596942791">
     <w:abstractNumId w:val="0"/>
   </w:num>
-  <w:num w:numId="2">
+  <w:num w:numId="2" w16cid:durableId="656500789">
     <w:abstractNumId w:val="2"/>
   </w:num>
-  <w:num w:numId="3">
+  <w:num w:numId="3" w16cid:durableId="1989433010">
     <w:abstractNumId w:val="3"/>
   </w:num>
-  <w:num w:numId="4">
+  <w:num w:numId="4" w16cid:durableId="441189673">
     <w:abstractNumId w:val="1"/>
   </w:num>
-  <w:num w:numId="5">
+  <w:num w:numId="5" w16cid:durableId="877201597">
     <w:abstractNumId w:val="4"/>
   </w:num>
 </w:numbering>
 </file>
 
 <file path=word/styles.xml><?xml version="1.0" encoding="utf-8"?>
-<w:styles xmlns:mc="http://schemas.openxmlformats.org/markup-compatibility/2006" xmlns:r="http://schemas.openxmlformats.org/officeDocument/2006/relationships" xmlns:w="http://schemas.openxmlformats.org/wordprocessingml/2006/main" xmlns:w14="http://schemas.microsoft.com/office/word/2010/wordml" xmlns:w15="http://schemas.microsoft.com/office/word/2012/wordml" xmlns:w16cex="http://schemas.microsoft.com/office/word/2018/wordml/cex" xmlns:w16cid="http://schemas.microsoft.com/office/word/2016/wordml/cid" xmlns:w16="http://schemas.microsoft.com/office/word/2018/wordml" xmlns:w16sdtdh="http://schemas.microsoft.com/office/word/2020/wordml/sdtdatahash" xmlns:w16se="http://schemas.microsoft.com/office/word/2015/wordml/symex" mc:Ignorable="w14 w15 w16se w16cid w16 w16cex w16sdtdh">
+<w:styles xmlns:mc="http://schemas.openxmlformats.org/markup-compatibility/2006" xmlns:r="http://schemas.openxmlformats.org/officeDocument/2006/relationships" xmlns:w="http://schemas.openxmlformats.org/wordprocessingml/2006/main" xmlns:w14="http://schemas.microsoft.com/office/word/2010/wordml" xmlns:w15="http://schemas.microsoft.com/office/word/2012/wordml" xmlns:w16cex="http://schemas.microsoft.com/office/word/2018/wordml/cex" xmlns:w16cid="http://schemas.microsoft.com/office/word/2016/wordml/cid" xmlns:w16="http://schemas.microsoft.com/office/word/2018/wordml" xmlns:w16du="http://schemas.microsoft.com/office/word/2023/wordml/word16du" xmlns:w16sdtdh="http://schemas.microsoft.com/office/word/2020/wordml/sdtdatahash" xmlns:w16se="http://schemas.microsoft.com/office/word/2015/wordml/symex" mc:Ignorable="w14 w15 w16se w16cid w16 w16cex w16sdtdh w16du">
   <w:docDefaults>
     <w:rPrDefault>
       <w:rPr>

</xml_diff>

<commit_message>
doc for recommend fixed
</commit_message>
<xml_diff>
--- a/public/data_collection.docx
+++ b/public/data_collection.docx
@@ -1,6 +1,6 @@
 
 <file path=word/document.xml><?xml version="1.0" encoding="utf-8"?>
-<w:document xmlns:wpc="http://schemas.microsoft.com/office/word/2010/wordprocessingCanvas" xmlns:cx="http://schemas.microsoft.com/office/drawing/2014/chartex" xmlns:cx1="http://schemas.microsoft.com/office/drawing/2015/9/8/chartex" xmlns:cx2="http://schemas.microsoft.com/office/drawing/2015/10/21/chartex" xmlns:cx3="http://schemas.microsoft.com/office/drawing/2016/5/9/chartex" xmlns:cx4="http://schemas.microsoft.com/office/drawing/2016/5/10/chartex" xmlns:cx5="http://schemas.microsoft.com/office/drawing/2016/5/11/chartex" xmlns:cx6="http://schemas.microsoft.com/office/drawing/2016/5/12/chartex" xmlns:cx7="http://schemas.microsoft.com/office/drawing/2016/5/13/chartex" xmlns:cx8="http://schemas.microsoft.com/office/drawing/2016/5/14/chartex" xmlns:mc="http://schemas.openxmlformats.org/markup-compatibility/2006" xmlns:aink="http://schemas.microsoft.com/office/drawing/2016/ink" xmlns:am3d="http://schemas.microsoft.com/office/drawing/2017/model3d" xmlns:o="urn:schemas-microsoft-com:office:office" xmlns:oel="http://schemas.microsoft.com/office/2019/extlst" xmlns:r="http://schemas.openxmlformats.org/officeDocument/2006/relationships" xmlns:m="http://schemas.openxmlformats.org/officeDocument/2006/math" xmlns:v="urn:schemas-microsoft-com:vml" xmlns:wp14="http://schemas.microsoft.com/office/word/2010/wordprocessingDrawing" xmlns:wp="http://schemas.openxmlformats.org/drawingml/2006/wordprocessingDrawing" xmlns:w10="urn:schemas-microsoft-com:office:word" xmlns:w="http://schemas.openxmlformats.org/wordprocessingml/2006/main" xmlns:w14="http://schemas.microsoft.com/office/word/2010/wordml" xmlns:w15="http://schemas.microsoft.com/office/word/2012/wordml" xmlns:w16cex="http://schemas.microsoft.com/office/word/2018/wordml/cex" xmlns:w16cid="http://schemas.microsoft.com/office/word/2016/wordml/cid" xmlns:w16="http://schemas.microsoft.com/office/word/2018/wordml" xmlns:w16du="http://schemas.microsoft.com/office/word/2023/wordml/word16du" xmlns:w16sdtdh="http://schemas.microsoft.com/office/word/2020/wordml/sdtdatahash" xmlns:w16se="http://schemas.microsoft.com/office/word/2015/wordml/symex" xmlns:wpg="http://schemas.microsoft.com/office/word/2010/wordprocessingGroup" xmlns:wpi="http://schemas.microsoft.com/office/word/2010/wordprocessingInk" xmlns:wne="http://schemas.microsoft.com/office/word/2006/wordml" xmlns:wps="http://schemas.microsoft.com/office/word/2010/wordprocessingShape" mc:Ignorable="w14 w15 w16se w16cid w16 w16cex w16sdtdh w16du wp14">
+<w:document xmlns:wpc="http://schemas.microsoft.com/office/word/2010/wordprocessingCanvas" xmlns:cx="http://schemas.microsoft.com/office/drawing/2014/chartex" xmlns:cx1="http://schemas.microsoft.com/office/drawing/2015/9/8/chartex" xmlns:cx2="http://schemas.microsoft.com/office/drawing/2015/10/21/chartex" xmlns:cx3="http://schemas.microsoft.com/office/drawing/2016/5/9/chartex" xmlns:cx4="http://schemas.microsoft.com/office/drawing/2016/5/10/chartex" xmlns:cx5="http://schemas.microsoft.com/office/drawing/2016/5/11/chartex" xmlns:cx6="http://schemas.microsoft.com/office/drawing/2016/5/12/chartex" xmlns:cx7="http://schemas.microsoft.com/office/drawing/2016/5/13/chartex" xmlns:cx8="http://schemas.microsoft.com/office/drawing/2016/5/14/chartex" xmlns:mc="http://schemas.openxmlformats.org/markup-compatibility/2006" xmlns:aink="http://schemas.microsoft.com/office/drawing/2016/ink" xmlns:am3d="http://schemas.microsoft.com/office/drawing/2017/model3d" xmlns:o="urn:schemas-microsoft-com:office:office" xmlns:r="http://schemas.openxmlformats.org/officeDocument/2006/relationships" xmlns:m="http://schemas.openxmlformats.org/officeDocument/2006/math" xmlns:v="urn:schemas-microsoft-com:vml" xmlns:wp14="http://schemas.microsoft.com/office/word/2010/wordprocessingDrawing" xmlns:wp="http://schemas.openxmlformats.org/drawingml/2006/wordprocessingDrawing" xmlns:w10="urn:schemas-microsoft-com:office:word" xmlns:w="http://schemas.openxmlformats.org/wordprocessingml/2006/main" xmlns:w14="http://schemas.microsoft.com/office/word/2010/wordml" xmlns:w15="http://schemas.microsoft.com/office/word/2012/wordml" xmlns:w16cex="http://schemas.microsoft.com/office/word/2018/wordml/cex" xmlns:w16cid="http://schemas.microsoft.com/office/word/2016/wordml/cid" xmlns:w16="http://schemas.microsoft.com/office/word/2018/wordml" xmlns:w16sdtdh="http://schemas.microsoft.com/office/word/2020/wordml/sdtdatahash" xmlns:w16se="http://schemas.microsoft.com/office/word/2015/wordml/symex" xmlns:wpg="http://schemas.microsoft.com/office/word/2010/wordprocessingGroup" xmlns:wpi="http://schemas.microsoft.com/office/word/2010/wordprocessingInk" xmlns:wne="http://schemas.microsoft.com/office/word/2006/wordml" xmlns:wps="http://schemas.microsoft.com/office/word/2010/wordprocessingShape" mc:Ignorable="w14 w15 w16se w16cid w16 w16cex w16sdtdh wp14">
   <w:body>
     <w:p>
       <w:r>
@@ -2233,6 +2233,52 @@
       </w:r>
     </w:p>
     <w:p>
+      <w:hyperlink r:id="rId6" w:history="1">
+        <w:r>
+          <w:rPr>
+            <w:rStyle w:val="Hyperlink"/>
+          </w:rPr>
+          <w:t>https:</w:t>
+        </w:r>
+        <w:r>
+          <w:rPr>
+            <w:rStyle w:val="Hyperlink"/>
+          </w:rPr>
+          <w:t>/</w:t>
+        </w:r>
+        <w:r>
+          <w:rPr>
+            <w:rStyle w:val="Hyperlink"/>
+          </w:rPr>
+          <w:t>/viblo.asia/p/distance-measure-trong-machine-learning-ByEZkopYZQ0#_5-cosine-similarity-5</w:t>
+        </w:r>
+      </w:hyperlink>
+    </w:p>
+    <w:p>
+      <w:hyperlink r:id="rId7" w:anchor=":~:text=Sentence%20similarity%20or%20semantic%20textual,%2C%20search%2C%20and%20matching%20applications" w:history="1">
+        <w:r>
+          <w:rPr>
+            <w:rStyle w:val="Hyperlink"/>
+          </w:rPr>
+          <w:t>https://microsoft.github.io/nlp-recipes/examples/sentence_similarity/#:~:text=Sentence%20similarity%20or%20semantic%20textual,%2C%20search%2C%20and%20matching%20applications</w:t>
+        </w:r>
+      </w:hyperlink>
+      <w:r>
+        <w:t>.</w:t>
+      </w:r>
+    </w:p>
+    <w:p>
+      <w:hyperlink r:id="rId8" w:history="1">
+        <w:r>
+          <w:rPr>
+            <w:rStyle w:val="Hyperlink"/>
+          </w:rPr>
+          <w:t>https://viblo.asia/p/word-embedding-tim-hieu-khai-niem-co-ban-trong-nlp-1Je5E93G5nL</w:t>
+        </w:r>
+      </w:hyperlink>
+    </w:p>
+    <w:p/>
+    <w:p>
       <w:r>
         <w:t>https://cloud.google.com/blog/topics/developers-practitioners/meet-ais-multitool-vector-embeddings</w:t>
       </w:r>
@@ -2249,7 +2295,7 @@
       <w:r>
         <w:tab/>
       </w:r>
-      <w:hyperlink r:id="rId6" w:history="1">
+      <w:hyperlink r:id="rId9" w:history="1">
         <w:r>
           <w:rPr>
             <w:color w:val="0000FF"/>
@@ -2263,7 +2309,7 @@
       <w:r>
         <w:tab/>
       </w:r>
-      <w:hyperlink r:id="rId7" w:history="1">
+      <w:hyperlink r:id="rId10" w:history="1">
         <w:r>
           <w:rPr>
             <w:color w:val="0000FF"/>
@@ -2290,7 +2336,7 @@
       <w:r>
         <w:tab/>
       </w:r>
-      <w:hyperlink r:id="rId8" w:history="1">
+      <w:hyperlink r:id="rId11" w:history="1">
         <w:r>
           <w:rPr>
             <w:color w:val="0000FF"/>
@@ -2302,6 +2348,7 @@
     </w:p>
     <w:p>
       <w:r>
+        <w:lastRenderedPageBreak/>
         <w:t xml:space="preserve">Cloud scheduler -&gt; Cloud Function -&gt; update hashtag count: </w:t>
       </w:r>
     </w:p>
@@ -2313,7 +2360,7 @@
           <w:numId w:val="2"/>
         </w:numPr>
       </w:pPr>
-      <w:hyperlink r:id="rId9" w:history="1">
+      <w:hyperlink r:id="rId12" w:history="1">
         <w:r>
           <w:rPr>
             <w:rStyle w:val="Hyperlink"/>
@@ -2335,7 +2382,7 @@
           <w:u w:val="none"/>
         </w:rPr>
       </w:pPr>
-      <w:hyperlink r:id="rId10" w:history="1">
+      <w:hyperlink r:id="rId13" w:history="1">
         <w:r>
           <w:rPr>
             <w:rStyle w:val="Hyperlink"/>
@@ -2363,7 +2410,6 @@
         </w:numPr>
       </w:pPr>
       <w:r>
-        <w:lastRenderedPageBreak/>
         <w:t>Realtime structure</w:t>
       </w:r>
     </w:p>
@@ -2380,7 +2426,7 @@
           <w:numId w:val="3"/>
         </w:numPr>
       </w:pPr>
-      <w:hyperlink r:id="rId11" w:history="1">
+      <w:hyperlink r:id="rId14" w:history="1">
         <w:r>
           <w:rPr>
             <w:color w:val="0000FF"/>
@@ -2448,14 +2494,6 @@
     </w:p>
     <w:p/>
     <w:p>
-      <w:r>
-        <w:t>Content based filtering</w:t>
-      </w:r>
-      <w:r>
-        <w:t>: Hiểu thêm về cái này</w:t>
-      </w:r>
-    </w:p>
-    <w:p>
       <w:pPr>
         <w:pStyle w:val="ListParagraph"/>
         <w:numPr>
@@ -2464,67 +2502,56 @@
         </w:numPr>
       </w:pPr>
       <w:r>
-        <w:t>Khi tương tác vs bài viết, làm thế nào để biết nó thích hay nhiều. Gợi ý thêm bao nhiêu bài giống như này? Chẳng lẽ so sánh hết với tất cả bài khác. Có nên track danh sách những ng dùng muốn xem?</w:t>
-      </w:r>
-    </w:p>
-    <w:p>
-      <w:r>
-        <w:t>https://viblo.asia/p/distance-measure-trong-machine-learning-ByEZkopYZQ0#_5-cosine-similarity-5</w:t>
-      </w:r>
-    </w:p>
-    <w:p>
-      <w:pPr>
-        <w:pStyle w:val="ListParagraph"/>
-        <w:ind w:left="1080"/>
-      </w:pPr>
-    </w:p>
-    <w:p>
-      <w:r>
-        <w:t>Natural Language API for text object detection</w:t>
-      </w:r>
-    </w:p>
-    <w:p>
-      <w:hyperlink r:id="rId12" w:history="1">
-        <w:r>
-          <w:rPr>
-            <w:rStyle w:val="Hyperlink"/>
-          </w:rPr>
-          <w:t>https://colab.research.google.com/github/JohnSnowLabs/spark-nlp-workshop/blob/master/tutorials/streamlit_notebooks/SENTENCE_SIMILARITY.ipynb</w:t>
-        </w:r>
-      </w:hyperlink>
-    </w:p>
-    <w:p>
-      <w:hyperlink r:id="rId13" w:anchor=":~:text=Sentence%20similarity%20or%20semantic%20textual,%2C%20search%2C%20and%20matching%20applications" w:history="1">
-        <w:r>
-          <w:rPr>
-            <w:rStyle w:val="Hyperlink"/>
-          </w:rPr>
-          <w:t>https://microsoft.github.io/nlp-recipes/examples/sentence_similarity/#:~:text=Sentence%20similarity%20or%20semantic%20textual,%2C%20search%2C%20and%20matching%20applications</w:t>
-        </w:r>
-      </w:hyperlink>
-      <w:r>
-        <w:t>.</w:t>
-      </w:r>
-    </w:p>
-    <w:p>
-      <w:hyperlink r:id="rId14" w:history="1">
-        <w:r>
-          <w:rPr>
-            <w:rStyle w:val="Hyperlink"/>
-          </w:rPr>
-          <w:t>https://viblo.asia/p/word-embedding-tim-hieu-khai-niem-co-ban-trong-nlp-1Je5E93G5nL</w:t>
-        </w:r>
-      </w:hyperlink>
-    </w:p>
-    <w:p>
-      <w:r>
-        <w:t>Nếu có thể chuyển thành text vector -&gt; dùng cosine similarity</w:t>
+        <w:t>Làm sao để lấy ra 1 vùng để so sánh</w:t>
+      </w:r>
+      <w:r>
+        <w:t>: knn</w:t>
+      </w:r>
+    </w:p>
+    <w:p>
+      <w:r>
+        <w:t xml:space="preserve">Group: </w:t>
+      </w:r>
+      <w:r>
+        <w:t>Dựa trên jaccard index với bạn bè, tính knn với bạn bè, lấy top giống mình nhất. Viết relationship similar to. Sau đó lấy các group của bạn bè mà mình chưa join, trả về những group này.</w:t>
+      </w:r>
+    </w:p>
+    <w:p>
+      <w:r>
+        <w:t xml:space="preserve">New user: </w:t>
+      </w:r>
+      <w:r>
+        <w:t>Dựa trên jaccard index với người lạ, tính knn lấy top giống mình nhất, trả về những người này.</w:t>
+      </w:r>
+    </w:p>
+    <w:p>
+      <w:r>
+        <w:t>Post:</w:t>
+      </w:r>
+    </w:p>
+    <w:p>
+      <w:r>
+        <w:t>1</w:t>
+      </w:r>
+      <w:r>
+        <w:rPr>
+          <w:vertAlign w:val="superscript"/>
+        </w:rPr>
+        <w:t>st</w:t>
+      </w:r>
+      <w:r>
+        <w:t xml:space="preserve"> priority: Text embed user activity property, then compare with post use knn, recommend those first.</w:t>
       </w:r>
     </w:p>
     <w:p/>
     <w:p>
       <w:r>
         <w:lastRenderedPageBreak/>
+        <w:t>Use knn to filter out, then use edge rank</w:t>
+      </w:r>
+    </w:p>
+    <w:p>
+      <w:r>
         <w:t>Affinity – Weight – Decay?</w:t>
       </w:r>
       <w:r>
@@ -2542,7 +2569,7 @@
 </file>
 
 <file path=word/numbering.xml><?xml version="1.0" encoding="utf-8"?>
-<w:numbering xmlns:wpc="http://schemas.microsoft.com/office/word/2010/wordprocessingCanvas" xmlns:cx="http://schemas.microsoft.com/office/drawing/2014/chartex" xmlns:cx1="http://schemas.microsoft.com/office/drawing/2015/9/8/chartex" xmlns:cx2="http://schemas.microsoft.com/office/drawing/2015/10/21/chartex" xmlns:cx3="http://schemas.microsoft.com/office/drawing/2016/5/9/chartex" xmlns:cx4="http://schemas.microsoft.com/office/drawing/2016/5/10/chartex" xmlns:cx5="http://schemas.microsoft.com/office/drawing/2016/5/11/chartex" xmlns:cx6="http://schemas.microsoft.com/office/drawing/2016/5/12/chartex" xmlns:cx7="http://schemas.microsoft.com/office/drawing/2016/5/13/chartex" xmlns:cx8="http://schemas.microsoft.com/office/drawing/2016/5/14/chartex" xmlns:mc="http://schemas.openxmlformats.org/markup-compatibility/2006" xmlns:aink="http://schemas.microsoft.com/office/drawing/2016/ink" xmlns:am3d="http://schemas.microsoft.com/office/drawing/2017/model3d" xmlns:o="urn:schemas-microsoft-com:office:office" xmlns:oel="http://schemas.microsoft.com/office/2019/extlst" xmlns:r="http://schemas.openxmlformats.org/officeDocument/2006/relationships" xmlns:m="http://schemas.openxmlformats.org/officeDocument/2006/math" xmlns:v="urn:schemas-microsoft-com:vml" xmlns:wp14="http://schemas.microsoft.com/office/word/2010/wordprocessingDrawing" xmlns:wp="http://schemas.openxmlformats.org/drawingml/2006/wordprocessingDrawing" xmlns:w10="urn:schemas-microsoft-com:office:word" xmlns:w="http://schemas.openxmlformats.org/wordprocessingml/2006/main" xmlns:w14="http://schemas.microsoft.com/office/word/2010/wordml" xmlns:w15="http://schemas.microsoft.com/office/word/2012/wordml" xmlns:w16cex="http://schemas.microsoft.com/office/word/2018/wordml/cex" xmlns:w16cid="http://schemas.microsoft.com/office/word/2016/wordml/cid" xmlns:w16="http://schemas.microsoft.com/office/word/2018/wordml" xmlns:w16du="http://schemas.microsoft.com/office/word/2023/wordml/word16du" xmlns:w16sdtdh="http://schemas.microsoft.com/office/word/2020/wordml/sdtdatahash" xmlns:w16se="http://schemas.microsoft.com/office/word/2015/wordml/symex" xmlns:wpg="http://schemas.microsoft.com/office/word/2010/wordprocessingGroup" xmlns:wpi="http://schemas.microsoft.com/office/word/2010/wordprocessingInk" xmlns:wne="http://schemas.microsoft.com/office/word/2006/wordml" xmlns:wps="http://schemas.microsoft.com/office/word/2010/wordprocessingShape" mc:Ignorable="w14 w15 w16se w16cid w16 w16cex w16sdtdh w16du wp14">
+<w:numbering xmlns:wpc="http://schemas.microsoft.com/office/word/2010/wordprocessingCanvas" xmlns:cx="http://schemas.microsoft.com/office/drawing/2014/chartex" xmlns:cx1="http://schemas.microsoft.com/office/drawing/2015/9/8/chartex" xmlns:cx2="http://schemas.microsoft.com/office/drawing/2015/10/21/chartex" xmlns:cx3="http://schemas.microsoft.com/office/drawing/2016/5/9/chartex" xmlns:cx4="http://schemas.microsoft.com/office/drawing/2016/5/10/chartex" xmlns:cx5="http://schemas.microsoft.com/office/drawing/2016/5/11/chartex" xmlns:cx6="http://schemas.microsoft.com/office/drawing/2016/5/12/chartex" xmlns:cx7="http://schemas.microsoft.com/office/drawing/2016/5/13/chartex" xmlns:cx8="http://schemas.microsoft.com/office/drawing/2016/5/14/chartex" xmlns:mc="http://schemas.openxmlformats.org/markup-compatibility/2006" xmlns:aink="http://schemas.microsoft.com/office/drawing/2016/ink" xmlns:am3d="http://schemas.microsoft.com/office/drawing/2017/model3d" xmlns:o="urn:schemas-microsoft-com:office:office" xmlns:r="http://schemas.openxmlformats.org/officeDocument/2006/relationships" xmlns:m="http://schemas.openxmlformats.org/officeDocument/2006/math" xmlns:v="urn:schemas-microsoft-com:vml" xmlns:wp14="http://schemas.microsoft.com/office/word/2010/wordprocessingDrawing" xmlns:wp="http://schemas.openxmlformats.org/drawingml/2006/wordprocessingDrawing" xmlns:w10="urn:schemas-microsoft-com:office:word" xmlns:w="http://schemas.openxmlformats.org/wordprocessingml/2006/main" xmlns:w14="http://schemas.microsoft.com/office/word/2010/wordml" xmlns:w15="http://schemas.microsoft.com/office/word/2012/wordml" xmlns:w16cex="http://schemas.microsoft.com/office/word/2018/wordml/cex" xmlns:w16cid="http://schemas.microsoft.com/office/word/2016/wordml/cid" xmlns:w16="http://schemas.microsoft.com/office/word/2018/wordml" xmlns:w16sdtdh="http://schemas.microsoft.com/office/word/2020/wordml/sdtdatahash" xmlns:w16se="http://schemas.microsoft.com/office/word/2015/wordml/symex" xmlns:wpg="http://schemas.microsoft.com/office/word/2010/wordprocessingGroup" xmlns:wpi="http://schemas.microsoft.com/office/word/2010/wordprocessingInk" xmlns:wne="http://schemas.microsoft.com/office/word/2006/wordml" xmlns:wps="http://schemas.microsoft.com/office/word/2010/wordprocessingShape" mc:Ignorable="w14 w15 w16se w16cid w16 w16cex w16sdtdh wp14">
   <w:abstractNum w:abstractNumId="0" w15:restartNumberingAfterBreak="0">
     <w:nsid w:val="04E27F16"/>
     <w:multiLevelType w:val="hybridMultilevel"/>
@@ -3106,26 +3133,26 @@
       </w:rPr>
     </w:lvl>
   </w:abstractNum>
-  <w:num w:numId="1" w16cid:durableId="1596942791">
+  <w:num w:numId="1">
     <w:abstractNumId w:val="0"/>
   </w:num>
-  <w:num w:numId="2" w16cid:durableId="656500789">
+  <w:num w:numId="2">
     <w:abstractNumId w:val="2"/>
   </w:num>
-  <w:num w:numId="3" w16cid:durableId="1989433010">
+  <w:num w:numId="3">
     <w:abstractNumId w:val="3"/>
   </w:num>
-  <w:num w:numId="4" w16cid:durableId="441189673">
+  <w:num w:numId="4">
     <w:abstractNumId w:val="1"/>
   </w:num>
-  <w:num w:numId="5" w16cid:durableId="877201597">
+  <w:num w:numId="5">
     <w:abstractNumId w:val="4"/>
   </w:num>
 </w:numbering>
 </file>
 
 <file path=word/styles.xml><?xml version="1.0" encoding="utf-8"?>
-<w:styles xmlns:mc="http://schemas.openxmlformats.org/markup-compatibility/2006" xmlns:r="http://schemas.openxmlformats.org/officeDocument/2006/relationships" xmlns:w="http://schemas.openxmlformats.org/wordprocessingml/2006/main" xmlns:w14="http://schemas.microsoft.com/office/word/2010/wordml" xmlns:w15="http://schemas.microsoft.com/office/word/2012/wordml" xmlns:w16cex="http://schemas.microsoft.com/office/word/2018/wordml/cex" xmlns:w16cid="http://schemas.microsoft.com/office/word/2016/wordml/cid" xmlns:w16="http://schemas.microsoft.com/office/word/2018/wordml" xmlns:w16du="http://schemas.microsoft.com/office/word/2023/wordml/word16du" xmlns:w16sdtdh="http://schemas.microsoft.com/office/word/2020/wordml/sdtdatahash" xmlns:w16se="http://schemas.microsoft.com/office/word/2015/wordml/symex" mc:Ignorable="w14 w15 w16se w16cid w16 w16cex w16sdtdh w16du">
+<w:styles xmlns:mc="http://schemas.openxmlformats.org/markup-compatibility/2006" xmlns:r="http://schemas.openxmlformats.org/officeDocument/2006/relationships" xmlns:w="http://schemas.openxmlformats.org/wordprocessingml/2006/main" xmlns:w14="http://schemas.microsoft.com/office/word/2010/wordml" xmlns:w15="http://schemas.microsoft.com/office/word/2012/wordml" xmlns:w16cex="http://schemas.microsoft.com/office/word/2018/wordml/cex" xmlns:w16cid="http://schemas.microsoft.com/office/word/2016/wordml/cid" xmlns:w16="http://schemas.microsoft.com/office/word/2018/wordml" xmlns:w16sdtdh="http://schemas.microsoft.com/office/word/2020/wordml/sdtdatahash" xmlns:w16se="http://schemas.microsoft.com/office/word/2015/wordml/symex" mc:Ignorable="w14 w15 w16se w16cid w16 w16cex w16sdtdh">
   <w:docDefaults>
     <w:rPrDefault>
       <w:rPr>

</xml_diff>